<commit_message>
clearing and words save
</commit_message>
<xml_diff>
--- a/domoupravitel.docx
+++ b/domoupravitel.docx
@@ -1978,6 +1978,7 @@
         </w:rPr>
         <w:t>Потребителите могат само да виждат датата на събранието и точки</w:t>
       </w:r>
+      <w:proofErr w:type="spellStart"/>
       <w:r>
         <w:rPr>
           <w:rFonts w:cstheme="minorHAnsi"/>
@@ -1988,6 +1989,7 @@
         </w:rPr>
         <w:t>те</w:t>
       </w:r>
+      <w:proofErr w:type="spellEnd"/>
       <w:r>
         <w:rPr>
           <w:rFonts w:cstheme="minorHAnsi"/>
@@ -5755,15 +5757,49 @@
           <w:szCs w:val="24"/>
         </w:rPr>
       </w:pPr>
-      <w:r>
-        <w:rPr>
-          <w:rFonts w:cstheme="minorHAnsi"/>
-          <w:spacing w:val="2"/>
-          <w:sz w:val="24"/>
-          <w:szCs w:val="24"/>
-          <w:lang w:val="en-US"/>
-        </w:rPr>
-        <w:t>Вид – апартамент,</w:t>
+      <w:proofErr w:type="spellStart"/>
+      <w:r>
+        <w:rPr>
+          <w:rFonts w:cstheme="minorHAnsi"/>
+          <w:spacing w:val="2"/>
+          <w:sz w:val="24"/>
+          <w:szCs w:val="24"/>
+          <w:lang w:val="en-US"/>
+        </w:rPr>
+        <w:t>Вид</w:t>
+      </w:r>
+      <w:proofErr w:type="spellEnd"/>
+      <w:r>
+        <w:rPr>
+          <w:rFonts w:cstheme="minorHAnsi"/>
+          <w:spacing w:val="2"/>
+          <w:sz w:val="24"/>
+          <w:szCs w:val="24"/>
+          <w:lang w:val="en-US"/>
+        </w:rPr>
+        <w:t xml:space="preserve"> – </w:t>
+      </w:r>
+      <w:proofErr w:type="spellStart"/>
+      <w:r>
+        <w:rPr>
+          <w:rFonts w:cstheme="minorHAnsi"/>
+          <w:spacing w:val="2"/>
+          <w:sz w:val="24"/>
+          <w:szCs w:val="24"/>
+          <w:lang w:val="en-US"/>
+        </w:rPr>
+        <w:t>апартамент</w:t>
+      </w:r>
+      <w:proofErr w:type="spellEnd"/>
+      <w:r>
+        <w:rPr>
+          <w:rFonts w:cstheme="minorHAnsi"/>
+          <w:spacing w:val="2"/>
+          <w:sz w:val="24"/>
+          <w:szCs w:val="24"/>
+          <w:lang w:val="en-US"/>
+        </w:rPr>
+        <w:t>,</w:t>
       </w:r>
       <w:r>
         <w:rPr>
@@ -6085,16 +6121,84 @@
           <w:lang w:val="en-US"/>
         </w:rPr>
       </w:pPr>
-      <w:r>
-        <w:rPr>
-          <w:rFonts w:cstheme="minorHAnsi"/>
-          <w:spacing w:val="2"/>
-          <w:sz w:val="24"/>
-          <w:szCs w:val="24"/>
-          <w:lang w:val="en-US"/>
-        </w:rPr>
-        <w:t>Имот ID от таблица Имоти</w:t>
-      </w:r>
+      <w:proofErr w:type="spellStart"/>
+      <w:r>
+        <w:rPr>
+          <w:rFonts w:cstheme="minorHAnsi"/>
+          <w:spacing w:val="2"/>
+          <w:sz w:val="24"/>
+          <w:szCs w:val="24"/>
+          <w:lang w:val="en-US"/>
+        </w:rPr>
+        <w:t>Имот</w:t>
+      </w:r>
+      <w:proofErr w:type="spellEnd"/>
+      <w:r>
+        <w:rPr>
+          <w:rFonts w:cstheme="minorHAnsi"/>
+          <w:spacing w:val="2"/>
+          <w:sz w:val="24"/>
+          <w:szCs w:val="24"/>
+          <w:lang w:val="en-US"/>
+        </w:rPr>
+        <w:t xml:space="preserve"> ID </w:t>
+      </w:r>
+      <w:proofErr w:type="spellStart"/>
+      <w:r>
+        <w:rPr>
+          <w:rFonts w:cstheme="minorHAnsi"/>
+          <w:spacing w:val="2"/>
+          <w:sz w:val="24"/>
+          <w:szCs w:val="24"/>
+          <w:lang w:val="en-US"/>
+        </w:rPr>
+        <w:t>от</w:t>
+      </w:r>
+      <w:proofErr w:type="spellEnd"/>
+      <w:r>
+        <w:rPr>
+          <w:rFonts w:cstheme="minorHAnsi"/>
+          <w:spacing w:val="2"/>
+          <w:sz w:val="24"/>
+          <w:szCs w:val="24"/>
+          <w:lang w:val="en-US"/>
+        </w:rPr>
+        <w:t xml:space="preserve"> </w:t>
+      </w:r>
+      <w:proofErr w:type="spellStart"/>
+      <w:r>
+        <w:rPr>
+          <w:rFonts w:cstheme="minorHAnsi"/>
+          <w:spacing w:val="2"/>
+          <w:sz w:val="24"/>
+          <w:szCs w:val="24"/>
+          <w:lang w:val="en-US"/>
+        </w:rPr>
+        <w:t>таблица</w:t>
+      </w:r>
+      <w:proofErr w:type="spellEnd"/>
+      <w:r>
+        <w:rPr>
+          <w:rFonts w:cstheme="minorHAnsi"/>
+          <w:spacing w:val="2"/>
+          <w:sz w:val="24"/>
+          <w:szCs w:val="24"/>
+          <w:lang w:val="en-US"/>
+        </w:rPr>
+        <w:t xml:space="preserve"> </w:t>
+      </w:r>
+      <w:proofErr w:type="spellStart"/>
+      <w:r>
+        <w:rPr>
+          <w:rFonts w:cstheme="minorHAnsi"/>
+          <w:spacing w:val="2"/>
+          <w:sz w:val="24"/>
+          <w:szCs w:val="24"/>
+          <w:lang w:val="en-US"/>
+        </w:rPr>
+        <w:t>Имоти</w:t>
+      </w:r>
+      <w:proofErr w:type="spellEnd"/>
     </w:p>
     <w:p>
       <w:pPr>
@@ -7155,8 +7259,39 @@
           <w:szCs w:val="24"/>
           <w:lang w:val="en-US"/>
         </w:rPr>
-        <w:t xml:space="preserve"> application, при ко</w:t>
-      </w:r>
+        <w:t xml:space="preserve"> application, </w:t>
+      </w:r>
+      <w:proofErr w:type="spellStart"/>
+      <w:r>
+        <w:rPr>
+          <w:rFonts w:cstheme="minorHAnsi"/>
+          <w:sz w:val="24"/>
+          <w:szCs w:val="24"/>
+          <w:lang w:val="en-US"/>
+        </w:rPr>
+        <w:t>при</w:t>
+      </w:r>
+      <w:proofErr w:type="spellEnd"/>
+      <w:r>
+        <w:rPr>
+          <w:rFonts w:cstheme="minorHAnsi"/>
+          <w:sz w:val="24"/>
+          <w:szCs w:val="24"/>
+          <w:lang w:val="en-US"/>
+        </w:rPr>
+        <w:t xml:space="preserve"> </w:t>
+      </w:r>
+      <w:proofErr w:type="spellStart"/>
+      <w:r>
+        <w:rPr>
+          <w:rFonts w:cstheme="minorHAnsi"/>
+          <w:sz w:val="24"/>
+          <w:szCs w:val="24"/>
+          <w:lang w:val="en-US"/>
+        </w:rPr>
+        <w:t>ко</w:t>
+      </w:r>
+      <w:proofErr w:type="spellEnd"/>
       <w:r>
         <w:rPr>
           <w:rFonts w:cstheme="minorHAnsi"/>
@@ -7165,15 +7300,17 @@
         </w:rPr>
         <w:t>я</w:t>
       </w:r>
-      <w:r>
-        <w:rPr>
-          <w:rFonts w:cstheme="minorHAnsi"/>
-          <w:sz w:val="24"/>
-          <w:szCs w:val="24"/>
-          <w:lang w:val="en-US"/>
-        </w:rPr>
-        <w:t>то различните функционалности на програмата са обединени в различни слоеве</w:t>
-      </w:r>
+      <w:proofErr w:type="spellStart"/>
+      <w:r>
+        <w:rPr>
+          <w:rFonts w:cstheme="minorHAnsi"/>
+          <w:sz w:val="24"/>
+          <w:szCs w:val="24"/>
+          <w:lang w:val="en-US"/>
+        </w:rPr>
+        <w:t>то</w:t>
+      </w:r>
+      <w:proofErr w:type="spellEnd"/>
       <w:r>
         <w:rPr>
           <w:rFonts w:cstheme="minorHAnsi"/>
@@ -7183,6 +7320,166 @@
         </w:rPr>
         <w:t xml:space="preserve"> </w:t>
       </w:r>
+      <w:proofErr w:type="spellStart"/>
+      <w:r>
+        <w:rPr>
+          <w:rFonts w:cstheme="minorHAnsi"/>
+          <w:sz w:val="24"/>
+          <w:szCs w:val="24"/>
+          <w:lang w:val="en-US"/>
+        </w:rPr>
+        <w:t>различните</w:t>
+      </w:r>
+      <w:proofErr w:type="spellEnd"/>
+      <w:r>
+        <w:rPr>
+          <w:rFonts w:cstheme="minorHAnsi"/>
+          <w:sz w:val="24"/>
+          <w:szCs w:val="24"/>
+          <w:lang w:val="en-US"/>
+        </w:rPr>
+        <w:t xml:space="preserve"> </w:t>
+      </w:r>
+      <w:proofErr w:type="spellStart"/>
+      <w:r>
+        <w:rPr>
+          <w:rFonts w:cstheme="minorHAnsi"/>
+          <w:sz w:val="24"/>
+          <w:szCs w:val="24"/>
+          <w:lang w:val="en-US"/>
+        </w:rPr>
+        <w:t>функционалности</w:t>
+      </w:r>
+      <w:proofErr w:type="spellEnd"/>
+      <w:r>
+        <w:rPr>
+          <w:rFonts w:cstheme="minorHAnsi"/>
+          <w:sz w:val="24"/>
+          <w:szCs w:val="24"/>
+          <w:lang w:val="en-US"/>
+        </w:rPr>
+        <w:t xml:space="preserve"> </w:t>
+      </w:r>
+      <w:proofErr w:type="spellStart"/>
+      <w:r>
+        <w:rPr>
+          <w:rFonts w:cstheme="minorHAnsi"/>
+          <w:sz w:val="24"/>
+          <w:szCs w:val="24"/>
+          <w:lang w:val="en-US"/>
+        </w:rPr>
+        <w:t>на</w:t>
+      </w:r>
+      <w:proofErr w:type="spellEnd"/>
+      <w:r>
+        <w:rPr>
+          <w:rFonts w:cstheme="minorHAnsi"/>
+          <w:sz w:val="24"/>
+          <w:szCs w:val="24"/>
+          <w:lang w:val="en-US"/>
+        </w:rPr>
+        <w:t xml:space="preserve"> </w:t>
+      </w:r>
+      <w:proofErr w:type="spellStart"/>
+      <w:r>
+        <w:rPr>
+          <w:rFonts w:cstheme="minorHAnsi"/>
+          <w:sz w:val="24"/>
+          <w:szCs w:val="24"/>
+          <w:lang w:val="en-US"/>
+        </w:rPr>
+        <w:t>програмата</w:t>
+      </w:r>
+      <w:proofErr w:type="spellEnd"/>
+      <w:r>
+        <w:rPr>
+          <w:rFonts w:cstheme="minorHAnsi"/>
+          <w:sz w:val="24"/>
+          <w:szCs w:val="24"/>
+          <w:lang w:val="en-US"/>
+        </w:rPr>
+        <w:t xml:space="preserve"> </w:t>
+      </w:r>
+      <w:proofErr w:type="spellStart"/>
+      <w:r>
+        <w:rPr>
+          <w:rFonts w:cstheme="minorHAnsi"/>
+          <w:sz w:val="24"/>
+          <w:szCs w:val="24"/>
+          <w:lang w:val="en-US"/>
+        </w:rPr>
+        <w:t>са</w:t>
+      </w:r>
+      <w:proofErr w:type="spellEnd"/>
+      <w:r>
+        <w:rPr>
+          <w:rFonts w:cstheme="minorHAnsi"/>
+          <w:sz w:val="24"/>
+          <w:szCs w:val="24"/>
+          <w:lang w:val="en-US"/>
+        </w:rPr>
+        <w:t xml:space="preserve"> </w:t>
+      </w:r>
+      <w:proofErr w:type="spellStart"/>
+      <w:r>
+        <w:rPr>
+          <w:rFonts w:cstheme="minorHAnsi"/>
+          <w:sz w:val="24"/>
+          <w:szCs w:val="24"/>
+          <w:lang w:val="en-US"/>
+        </w:rPr>
+        <w:t>обединени</w:t>
+      </w:r>
+      <w:proofErr w:type="spellEnd"/>
+      <w:r>
+        <w:rPr>
+          <w:rFonts w:cstheme="minorHAnsi"/>
+          <w:sz w:val="24"/>
+          <w:szCs w:val="24"/>
+          <w:lang w:val="en-US"/>
+        </w:rPr>
+        <w:t xml:space="preserve"> в </w:t>
+      </w:r>
+      <w:proofErr w:type="spellStart"/>
+      <w:r>
+        <w:rPr>
+          <w:rFonts w:cstheme="minorHAnsi"/>
+          <w:sz w:val="24"/>
+          <w:szCs w:val="24"/>
+          <w:lang w:val="en-US"/>
+        </w:rPr>
+        <w:t>различни</w:t>
+      </w:r>
+      <w:proofErr w:type="spellEnd"/>
+      <w:r>
+        <w:rPr>
+          <w:rFonts w:cstheme="minorHAnsi"/>
+          <w:sz w:val="24"/>
+          <w:szCs w:val="24"/>
+          <w:lang w:val="en-US"/>
+        </w:rPr>
+        <w:t xml:space="preserve"> </w:t>
+      </w:r>
+      <w:proofErr w:type="spellStart"/>
+      <w:r>
+        <w:rPr>
+          <w:rFonts w:cstheme="minorHAnsi"/>
+          <w:sz w:val="24"/>
+          <w:szCs w:val="24"/>
+          <w:lang w:val="en-US"/>
+        </w:rPr>
+        <w:t>слоеве</w:t>
+      </w:r>
+      <w:proofErr w:type="spellEnd"/>
+      <w:r>
+        <w:rPr>
+          <w:rFonts w:cstheme="minorHAnsi"/>
+          <w:sz w:val="24"/>
+          <w:szCs w:val="24"/>
+          <w:lang w:val="en-US"/>
+        </w:rPr>
+        <w:t xml:space="preserve"> </w:t>
+      </w:r>
       <w:r>
         <w:rPr>
           <w:rFonts w:cstheme="minorHAnsi"/>
@@ -7336,8 +7633,39 @@
           <w:szCs w:val="24"/>
           <w:lang w:val="en-US"/>
         </w:rPr>
-        <w:t xml:space="preserve"> посредством използване</w:t>
-      </w:r>
+        <w:t xml:space="preserve"> </w:t>
+      </w:r>
+      <w:proofErr w:type="spellStart"/>
+      <w:r>
+        <w:rPr>
+          <w:rFonts w:cstheme="minorHAnsi"/>
+          <w:sz w:val="24"/>
+          <w:szCs w:val="24"/>
+          <w:lang w:val="en-US"/>
+        </w:rPr>
+        <w:t>посредством</w:t>
+      </w:r>
+      <w:proofErr w:type="spellEnd"/>
+      <w:r>
+        <w:rPr>
+          <w:rFonts w:cstheme="minorHAnsi"/>
+          <w:sz w:val="24"/>
+          <w:szCs w:val="24"/>
+          <w:lang w:val="en-US"/>
+        </w:rPr>
+        <w:t xml:space="preserve"> </w:t>
+      </w:r>
+      <w:proofErr w:type="spellStart"/>
+      <w:r>
+        <w:rPr>
+          <w:rFonts w:cstheme="minorHAnsi"/>
+          <w:sz w:val="24"/>
+          <w:szCs w:val="24"/>
+          <w:lang w:val="en-US"/>
+        </w:rPr>
+        <w:t>използване</w:t>
+      </w:r>
+      <w:proofErr w:type="spellEnd"/>
       <w:r>
         <w:rPr>
           <w:rFonts w:cstheme="minorHAnsi"/>
@@ -7353,7 +7681,67 @@
           <w:szCs w:val="24"/>
           <w:lang w:val="en-US"/>
         </w:rPr>
-        <w:t xml:space="preserve"> на проекти във </w:t>
+        <w:t xml:space="preserve"> </w:t>
+      </w:r>
+      <w:proofErr w:type="spellStart"/>
+      <w:r>
+        <w:rPr>
+          <w:rFonts w:cstheme="minorHAnsi"/>
+          <w:sz w:val="24"/>
+          <w:szCs w:val="24"/>
+          <w:lang w:val="en-US"/>
+        </w:rPr>
+        <w:t>на</w:t>
+      </w:r>
+      <w:proofErr w:type="spellEnd"/>
+      <w:r>
+        <w:rPr>
+          <w:rFonts w:cstheme="minorHAnsi"/>
+          <w:sz w:val="24"/>
+          <w:szCs w:val="24"/>
+          <w:lang w:val="en-US"/>
+        </w:rPr>
+        <w:t xml:space="preserve"> </w:t>
+      </w:r>
+      <w:proofErr w:type="spellStart"/>
+      <w:r>
+        <w:rPr>
+          <w:rFonts w:cstheme="minorHAnsi"/>
+          <w:sz w:val="24"/>
+          <w:szCs w:val="24"/>
+          <w:lang w:val="en-US"/>
+        </w:rPr>
+        <w:t>проекти</w:t>
+      </w:r>
+      <w:proofErr w:type="spellEnd"/>
+      <w:r>
+        <w:rPr>
+          <w:rFonts w:cstheme="minorHAnsi"/>
+          <w:sz w:val="24"/>
+          <w:szCs w:val="24"/>
+          <w:lang w:val="en-US"/>
+        </w:rPr>
+        <w:t xml:space="preserve"> </w:t>
+      </w:r>
+      <w:proofErr w:type="spellStart"/>
+      <w:r>
+        <w:rPr>
+          <w:rFonts w:cstheme="minorHAnsi"/>
+          <w:sz w:val="24"/>
+          <w:szCs w:val="24"/>
+          <w:lang w:val="en-US"/>
+        </w:rPr>
+        <w:t>във</w:t>
+      </w:r>
+      <w:proofErr w:type="spellEnd"/>
+      <w:r>
+        <w:rPr>
+          <w:rFonts w:cstheme="minorHAnsi"/>
+          <w:sz w:val="24"/>
+          <w:szCs w:val="24"/>
+          <w:lang w:val="en-US"/>
+        </w:rPr>
+        <w:t xml:space="preserve"> </w:t>
       </w:r>
       <w:r>
         <w:rPr>
@@ -7437,14 +7825,25 @@
           <w:szCs w:val="24"/>
         </w:rPr>
       </w:pPr>
-      <w:r>
-        <w:rPr>
-          <w:rFonts w:cstheme="minorHAnsi"/>
-          <w:sz w:val="24"/>
-          <w:szCs w:val="24"/>
-          <w:lang w:val="en-US"/>
-        </w:rPr>
-        <w:t>DAL(Data access layer) -</w:t>
+      <w:proofErr w:type="gramStart"/>
+      <w:r>
+        <w:rPr>
+          <w:rFonts w:cstheme="minorHAnsi"/>
+          <w:sz w:val="24"/>
+          <w:szCs w:val="24"/>
+          <w:lang w:val="en-US"/>
+        </w:rPr>
+        <w:t>DAL(</w:t>
+      </w:r>
+      <w:proofErr w:type="gramEnd"/>
+      <w:r>
+        <w:rPr>
+          <w:rFonts w:cstheme="minorHAnsi"/>
+          <w:sz w:val="24"/>
+          <w:szCs w:val="24"/>
+          <w:lang w:val="en-US"/>
+        </w:rPr>
+        <w:t>Data access layer) -</w:t>
       </w:r>
       <w:r>
         <w:rPr>
@@ -7544,14 +7943,25 @@
           <w:szCs w:val="24"/>
         </w:rPr>
       </w:pPr>
-      <w:r>
-        <w:rPr>
-          <w:rFonts w:cstheme="minorHAnsi"/>
-          <w:sz w:val="24"/>
-          <w:szCs w:val="24"/>
-          <w:lang w:val="en-US"/>
-        </w:rPr>
-        <w:t xml:space="preserve">BLL(Business logic layer) – </w:t>
+      <w:proofErr w:type="gramStart"/>
+      <w:r>
+        <w:rPr>
+          <w:rFonts w:cstheme="minorHAnsi"/>
+          <w:sz w:val="24"/>
+          <w:szCs w:val="24"/>
+          <w:lang w:val="en-US"/>
+        </w:rPr>
+        <w:t>BLL(</w:t>
+      </w:r>
+      <w:proofErr w:type="gramEnd"/>
+      <w:r>
+        <w:rPr>
+          <w:rFonts w:cstheme="minorHAnsi"/>
+          <w:sz w:val="24"/>
+          <w:szCs w:val="24"/>
+          <w:lang w:val="en-US"/>
+        </w:rPr>
+        <w:t xml:space="preserve">Business logic layer) – </w:t>
       </w:r>
       <w:r>
         <w:rPr>
@@ -7591,14 +8001,25 @@
           <w:szCs w:val="24"/>
         </w:rPr>
       </w:pPr>
-      <w:r>
-        <w:rPr>
-          <w:rFonts w:cstheme="minorHAnsi"/>
-          <w:sz w:val="24"/>
-          <w:szCs w:val="24"/>
-          <w:lang w:val="en-US"/>
-        </w:rPr>
-        <w:t xml:space="preserve">UI(User interface) – </w:t>
+      <w:proofErr w:type="gramStart"/>
+      <w:r>
+        <w:rPr>
+          <w:rFonts w:cstheme="minorHAnsi"/>
+          <w:sz w:val="24"/>
+          <w:szCs w:val="24"/>
+          <w:lang w:val="en-US"/>
+        </w:rPr>
+        <w:t>UI(</w:t>
+      </w:r>
+      <w:proofErr w:type="gramEnd"/>
+      <w:r>
+        <w:rPr>
+          <w:rFonts w:cstheme="minorHAnsi"/>
+          <w:sz w:val="24"/>
+          <w:szCs w:val="24"/>
+          <w:lang w:val="en-US"/>
+        </w:rPr>
+        <w:t xml:space="preserve">User interface) – </w:t>
       </w:r>
       <w:r>
         <w:rPr>
@@ -7978,7 +8399,27 @@
           <w:szCs w:val="24"/>
           <w:lang w:val="en-US"/>
         </w:rPr>
-        <w:t xml:space="preserve"> ASP.NET, конкретно MVC.</w:t>
+        <w:t xml:space="preserve"> ASP.NET, </w:t>
+      </w:r>
+      <w:proofErr w:type="spellStart"/>
+      <w:r>
+        <w:rPr>
+          <w:rFonts w:cstheme="minorHAnsi"/>
+          <w:sz w:val="24"/>
+          <w:szCs w:val="24"/>
+          <w:lang w:val="en-US"/>
+        </w:rPr>
+        <w:t>конкретно</w:t>
+      </w:r>
+      <w:proofErr w:type="spellEnd"/>
+      <w:r>
+        <w:rPr>
+          <w:rFonts w:cstheme="minorHAnsi"/>
+          <w:sz w:val="24"/>
+          <w:szCs w:val="24"/>
+          <w:lang w:val="en-US"/>
+        </w:rPr>
+        <w:t xml:space="preserve"> MVC.</w:t>
       </w:r>
       <w:r>
         <w:rPr>
@@ -8039,8 +8480,19 @@
           <w:szCs w:val="24"/>
           <w:lang w:val="en-US"/>
         </w:rPr>
-        <w:t>Windows, Linux, MacOS</w:t>
-      </w:r>
+        <w:t xml:space="preserve">Windows, Linux, </w:t>
+      </w:r>
+      <w:proofErr w:type="spellStart"/>
+      <w:r>
+        <w:rPr>
+          <w:rFonts w:cstheme="minorHAnsi"/>
+          <w:sz w:val="24"/>
+          <w:szCs w:val="24"/>
+          <w:lang w:val="en-US"/>
+        </w:rPr>
+        <w:t>MacOS</w:t>
+      </w:r>
+      <w:proofErr w:type="spellEnd"/>
       <w:r>
         <w:rPr>
           <w:rFonts w:cstheme="minorHAnsi"/>
@@ -8675,14 +9127,25 @@
         </w:rPr>
         <w:t xml:space="preserve">навръзване – </w:t>
       </w:r>
-      <w:r>
-        <w:rPr>
-          <w:rFonts w:cstheme="minorHAnsi"/>
-          <w:sz w:val="24"/>
-          <w:szCs w:val="24"/>
-          <w:lang w:val="en-US"/>
-        </w:rPr>
-        <w:t>Automapper.</w:t>
+      <w:proofErr w:type="spellStart"/>
+      <w:r>
+        <w:rPr>
+          <w:rFonts w:cstheme="minorHAnsi"/>
+          <w:sz w:val="24"/>
+          <w:szCs w:val="24"/>
+          <w:lang w:val="en-US"/>
+        </w:rPr>
+        <w:t>Automapper</w:t>
+      </w:r>
+      <w:proofErr w:type="spellEnd"/>
+      <w:r>
+        <w:rPr>
+          <w:rFonts w:cstheme="minorHAnsi"/>
+          <w:sz w:val="24"/>
+          <w:szCs w:val="24"/>
+          <w:lang w:val="en-US"/>
+        </w:rPr>
+        <w:t>.</w:t>
       </w:r>
     </w:p>
     <w:p>
@@ -8803,14 +9266,25 @@
         </w:rPr>
         <w:t xml:space="preserve">кода става по-четим, по-лесно се разбира основното му предназначение. Поради същността на принципа на декориране, зависимостите в компонентите остават абстрактни и не разбират за съществуването на декораторите. Самото декориране се осъществява в инжектора. Поради липсата на механизъм да дефиниране на декоратори е използвана библиотеката </w:t>
       </w:r>
-      <w:r>
-        <w:rPr>
-          <w:rFonts w:cstheme="minorHAnsi"/>
-          <w:sz w:val="24"/>
-          <w:szCs w:val="24"/>
-          <w:lang w:val="en-US"/>
-        </w:rPr>
-        <w:t xml:space="preserve">Scrutor </w:t>
+      <w:proofErr w:type="spellStart"/>
+      <w:r>
+        <w:rPr>
+          <w:rFonts w:cstheme="minorHAnsi"/>
+          <w:sz w:val="24"/>
+          <w:szCs w:val="24"/>
+          <w:lang w:val="en-US"/>
+        </w:rPr>
+        <w:t>Scrutor</w:t>
+      </w:r>
+      <w:proofErr w:type="spellEnd"/>
+      <w:r>
+        <w:rPr>
+          <w:rFonts w:cstheme="minorHAnsi"/>
+          <w:sz w:val="24"/>
+          <w:szCs w:val="24"/>
+          <w:lang w:val="en-US"/>
+        </w:rPr>
+        <w:t xml:space="preserve"> </w:t>
       </w:r>
       <w:r>
         <w:rPr>
@@ -8863,6 +9337,7 @@
         </w:rPr>
         <w:t xml:space="preserve">и конректно манипулиране на </w:t>
       </w:r>
+      <w:proofErr w:type="spellStart"/>
       <w:r>
         <w:rPr>
           <w:rFonts w:cstheme="minorHAnsi"/>
@@ -8872,6 +9347,7 @@
         </w:rPr>
         <w:t>ServiceDescriptor</w:t>
       </w:r>
+      <w:proofErr w:type="spellEnd"/>
       <w:r>
         <w:rPr>
           <w:rFonts w:cstheme="minorHAnsi"/>
@@ -11812,7 +12288,25 @@
           <w:szCs w:val="24"/>
           <w:lang w:val="en-US"/>
         </w:rPr>
-        <w:t xml:space="preserve"> Account, Buildings, Expenses, Home, Meetings, Properties, PropertyTypes, Questionnaires.</w:t>
+        <w:t xml:space="preserve"> Account, Buildings, Expenses, Home, Meetings, Properties, </w:t>
+      </w:r>
+      <w:proofErr w:type="spellStart"/>
+      <w:r>
+        <w:rPr>
+          <w:sz w:val="24"/>
+          <w:szCs w:val="24"/>
+          <w:lang w:val="en-US"/>
+        </w:rPr>
+        <w:t>PropertyTypes</w:t>
+      </w:r>
+      <w:proofErr w:type="spellEnd"/>
+      <w:r>
+        <w:rPr>
+          <w:sz w:val="24"/>
+          <w:szCs w:val="24"/>
+          <w:lang w:val="en-US"/>
+        </w:rPr>
+        <w:t>, Questionnaires.</w:t>
       </w:r>
     </w:p>
     <w:p>
@@ -11845,13 +12339,23 @@
         </w:rPr>
         <w:t xml:space="preserve">Всяка една единица за която се грижи съвответния контролер се дефинира с два типа модели. Единия е този използван за потребителския интерфейс т.н. </w:t>
       </w:r>
-      <w:r>
-        <w:rPr>
-          <w:sz w:val="24"/>
-          <w:szCs w:val="24"/>
-          <w:lang w:val="en-US"/>
-        </w:rPr>
-        <w:t>ViewModel,</w:t>
+      <w:proofErr w:type="spellStart"/>
+      <w:r>
+        <w:rPr>
+          <w:sz w:val="24"/>
+          <w:szCs w:val="24"/>
+          <w:lang w:val="en-US"/>
+        </w:rPr>
+        <w:t>ViewModel</w:t>
+      </w:r>
+      <w:proofErr w:type="spellEnd"/>
+      <w:r>
+        <w:rPr>
+          <w:sz w:val="24"/>
+          <w:szCs w:val="24"/>
+          <w:lang w:val="en-US"/>
+        </w:rPr>
+        <w:t>,</w:t>
       </w:r>
       <w:r>
         <w:rPr>
@@ -11866,8 +12370,18 @@
           <w:szCs w:val="24"/>
           <w:lang w:val="en-US"/>
         </w:rPr>
-        <w:t xml:space="preserve"> EntityModel</w:t>
-      </w:r>
+        <w:t xml:space="preserve"> </w:t>
+      </w:r>
+      <w:proofErr w:type="spellStart"/>
+      <w:r>
+        <w:rPr>
+          <w:sz w:val="24"/>
+          <w:szCs w:val="24"/>
+          <w:lang w:val="en-US"/>
+        </w:rPr>
+        <w:t>EntityModel</w:t>
+      </w:r>
+      <w:proofErr w:type="spellEnd"/>
       <w:r>
         <w:rPr>
           <w:sz w:val="24"/>
@@ -11964,13 +12478,23 @@
         </w:rPr>
         <w:t xml:space="preserve">Активното преобразуване между двата типа модели става чрез използването на библиотеката </w:t>
       </w:r>
-      <w:r>
-        <w:rPr>
-          <w:sz w:val="24"/>
-          <w:szCs w:val="24"/>
-          <w:lang w:val="en-US"/>
-        </w:rPr>
-        <w:t xml:space="preserve">Automapper. </w:t>
+      <w:proofErr w:type="spellStart"/>
+      <w:r>
+        <w:rPr>
+          <w:sz w:val="24"/>
+          <w:szCs w:val="24"/>
+          <w:lang w:val="en-US"/>
+        </w:rPr>
+        <w:t>Automapper</w:t>
+      </w:r>
+      <w:proofErr w:type="spellEnd"/>
+      <w:r>
+        <w:rPr>
+          <w:sz w:val="24"/>
+          <w:szCs w:val="24"/>
+          <w:lang w:val="en-US"/>
+        </w:rPr>
+        <w:t xml:space="preserve">. </w:t>
       </w:r>
     </w:p>
     <w:p>
@@ -12068,6 +12592,7 @@
         </w:rPr>
         <w:t xml:space="preserve"> Отново, по този начин конкретната имплементация на функционалността за преобразуване остава скрита. В последствие остава възможността да въведе нова библиотека, която имплементира интерфейса </w:t>
       </w:r>
+      <w:proofErr w:type="spellStart"/>
       <w:r>
         <w:rPr>
           <w:rFonts w:cs="Consolas"/>
@@ -12078,6 +12603,7 @@
         </w:rPr>
         <w:t>IMapper</w:t>
       </w:r>
+      <w:proofErr w:type="spellEnd"/>
       <w:r>
         <w:rPr>
           <w:rFonts w:cs="Consolas"/>
@@ -12530,27 +13056,314 @@
           <w:szCs w:val="24"/>
           <w:lang w:val="en-US"/>
         </w:rPr>
-        <w:t>. Функционалността е без меню, остава скрита и се използва само при първоначална инициализация на софтуера.</w:t>
-      </w:r>
-    </w:p>
-    <w:p>
-      <w:pPr>
+        <w:t xml:space="preserve">. </w:t>
+      </w:r>
+      <w:proofErr w:type="spellStart"/>
+      <w:r>
         <w:rPr>
           <w:rFonts w:cs="Consolas"/>
           <w:color w:val="000000"/>
           <w:sz w:val="24"/>
           <w:szCs w:val="24"/>
-        </w:rPr>
-      </w:pPr>
+          <w:lang w:val="en-US"/>
+        </w:rPr>
+        <w:t>Функционалността</w:t>
+      </w:r>
+      <w:proofErr w:type="spellEnd"/>
       <w:r>
         <w:rPr>
           <w:rFonts w:cs="Consolas"/>
           <w:color w:val="000000"/>
           <w:sz w:val="24"/>
           <w:szCs w:val="24"/>
+          <w:lang w:val="en-US"/>
+        </w:rPr>
+        <w:t xml:space="preserve"> е </w:t>
+      </w:r>
+      <w:proofErr w:type="spellStart"/>
+      <w:r>
+        <w:rPr>
+          <w:rFonts w:cs="Consolas"/>
+          <w:color w:val="000000"/>
+          <w:sz w:val="24"/>
+          <w:szCs w:val="24"/>
+          <w:lang w:val="en-US"/>
+        </w:rPr>
+        <w:t>без</w:t>
+      </w:r>
+      <w:proofErr w:type="spellEnd"/>
+      <w:r>
+        <w:rPr>
+          <w:rFonts w:cs="Consolas"/>
+          <w:color w:val="000000"/>
+          <w:sz w:val="24"/>
+          <w:szCs w:val="24"/>
+          <w:lang w:val="en-US"/>
+        </w:rPr>
+        <w:t xml:space="preserve"> </w:t>
+      </w:r>
+      <w:proofErr w:type="spellStart"/>
+      <w:r>
+        <w:rPr>
+          <w:rFonts w:cs="Consolas"/>
+          <w:color w:val="000000"/>
+          <w:sz w:val="24"/>
+          <w:szCs w:val="24"/>
+          <w:lang w:val="en-US"/>
+        </w:rPr>
+        <w:t>меню</w:t>
+      </w:r>
+      <w:proofErr w:type="spellEnd"/>
+      <w:r>
+        <w:rPr>
+          <w:rFonts w:cs="Consolas"/>
+          <w:color w:val="000000"/>
+          <w:sz w:val="24"/>
+          <w:szCs w:val="24"/>
+          <w:lang w:val="en-US"/>
+        </w:rPr>
+        <w:t xml:space="preserve">, </w:t>
+      </w:r>
+      <w:proofErr w:type="spellStart"/>
+      <w:r>
+        <w:rPr>
+          <w:rFonts w:cs="Consolas"/>
+          <w:color w:val="000000"/>
+          <w:sz w:val="24"/>
+          <w:szCs w:val="24"/>
+          <w:lang w:val="en-US"/>
+        </w:rPr>
+        <w:t>остава</w:t>
+      </w:r>
+      <w:proofErr w:type="spellEnd"/>
+      <w:r>
+        <w:rPr>
+          <w:rFonts w:cs="Consolas"/>
+          <w:color w:val="000000"/>
+          <w:sz w:val="24"/>
+          <w:szCs w:val="24"/>
+          <w:lang w:val="en-US"/>
+        </w:rPr>
+        <w:t xml:space="preserve"> </w:t>
+      </w:r>
+      <w:proofErr w:type="spellStart"/>
+      <w:r>
+        <w:rPr>
+          <w:rFonts w:cs="Consolas"/>
+          <w:color w:val="000000"/>
+          <w:sz w:val="24"/>
+          <w:szCs w:val="24"/>
+          <w:lang w:val="en-US"/>
+        </w:rPr>
+        <w:t>скрита</w:t>
+      </w:r>
+      <w:proofErr w:type="spellEnd"/>
+      <w:r>
+        <w:rPr>
+          <w:rFonts w:cs="Consolas"/>
+          <w:color w:val="000000"/>
+          <w:sz w:val="24"/>
+          <w:szCs w:val="24"/>
+          <w:lang w:val="en-US"/>
+        </w:rPr>
+        <w:t xml:space="preserve"> и </w:t>
+      </w:r>
+      <w:proofErr w:type="spellStart"/>
+      <w:r>
+        <w:rPr>
+          <w:rFonts w:cs="Consolas"/>
+          <w:color w:val="000000"/>
+          <w:sz w:val="24"/>
+          <w:szCs w:val="24"/>
+          <w:lang w:val="en-US"/>
+        </w:rPr>
+        <w:t>се</w:t>
+      </w:r>
+      <w:proofErr w:type="spellEnd"/>
+      <w:r>
+        <w:rPr>
+          <w:rFonts w:cs="Consolas"/>
+          <w:color w:val="000000"/>
+          <w:sz w:val="24"/>
+          <w:szCs w:val="24"/>
+          <w:lang w:val="en-US"/>
+        </w:rPr>
+        <w:t xml:space="preserve"> </w:t>
+      </w:r>
+      <w:proofErr w:type="spellStart"/>
+      <w:r>
+        <w:rPr>
+          <w:rFonts w:cs="Consolas"/>
+          <w:color w:val="000000"/>
+          <w:sz w:val="24"/>
+          <w:szCs w:val="24"/>
+          <w:lang w:val="en-US"/>
+        </w:rPr>
+        <w:t>използва</w:t>
+      </w:r>
+      <w:proofErr w:type="spellEnd"/>
+      <w:r>
+        <w:rPr>
+          <w:rFonts w:cs="Consolas"/>
+          <w:color w:val="000000"/>
+          <w:sz w:val="24"/>
+          <w:szCs w:val="24"/>
+          <w:lang w:val="en-US"/>
+        </w:rPr>
+        <w:t xml:space="preserve"> </w:t>
+      </w:r>
+      <w:proofErr w:type="spellStart"/>
+      <w:r>
+        <w:rPr>
+          <w:rFonts w:cs="Consolas"/>
+          <w:color w:val="000000"/>
+          <w:sz w:val="24"/>
+          <w:szCs w:val="24"/>
+          <w:lang w:val="en-US"/>
+        </w:rPr>
+        <w:t>само</w:t>
+      </w:r>
+      <w:proofErr w:type="spellEnd"/>
+      <w:r>
+        <w:rPr>
+          <w:rFonts w:cs="Consolas"/>
+          <w:color w:val="000000"/>
+          <w:sz w:val="24"/>
+          <w:szCs w:val="24"/>
+          <w:lang w:val="en-US"/>
+        </w:rPr>
+        <w:t xml:space="preserve"> </w:t>
+      </w:r>
+      <w:proofErr w:type="spellStart"/>
+      <w:r>
+        <w:rPr>
+          <w:rFonts w:cs="Consolas"/>
+          <w:color w:val="000000"/>
+          <w:sz w:val="24"/>
+          <w:szCs w:val="24"/>
+          <w:lang w:val="en-US"/>
+        </w:rPr>
+        <w:t>при</w:t>
+      </w:r>
+      <w:proofErr w:type="spellEnd"/>
+      <w:r>
+        <w:rPr>
+          <w:rFonts w:cs="Consolas"/>
+          <w:color w:val="000000"/>
+          <w:sz w:val="24"/>
+          <w:szCs w:val="24"/>
+          <w:lang w:val="en-US"/>
+        </w:rPr>
+        <w:t xml:space="preserve"> </w:t>
+      </w:r>
+      <w:proofErr w:type="spellStart"/>
+      <w:r>
+        <w:rPr>
+          <w:rFonts w:cs="Consolas"/>
+          <w:color w:val="000000"/>
+          <w:sz w:val="24"/>
+          <w:szCs w:val="24"/>
+          <w:lang w:val="en-US"/>
+        </w:rPr>
+        <w:t>първоначална</w:t>
+      </w:r>
+      <w:proofErr w:type="spellEnd"/>
+      <w:r>
+        <w:rPr>
+          <w:rFonts w:cs="Consolas"/>
+          <w:color w:val="000000"/>
+          <w:sz w:val="24"/>
+          <w:szCs w:val="24"/>
+          <w:lang w:val="en-US"/>
+        </w:rPr>
+        <w:t xml:space="preserve"> </w:t>
+      </w:r>
+      <w:proofErr w:type="spellStart"/>
+      <w:r>
+        <w:rPr>
+          <w:rFonts w:cs="Consolas"/>
+          <w:color w:val="000000"/>
+          <w:sz w:val="24"/>
+          <w:szCs w:val="24"/>
+          <w:lang w:val="en-US"/>
+        </w:rPr>
+        <w:t>инициализация</w:t>
+      </w:r>
+      <w:proofErr w:type="spellEnd"/>
+      <w:r>
+        <w:rPr>
+          <w:rFonts w:cs="Consolas"/>
+          <w:color w:val="000000"/>
+          <w:sz w:val="24"/>
+          <w:szCs w:val="24"/>
+          <w:lang w:val="en-US"/>
+        </w:rPr>
+        <w:t xml:space="preserve"> </w:t>
+      </w:r>
+      <w:proofErr w:type="spellStart"/>
+      <w:r>
+        <w:rPr>
+          <w:rFonts w:cs="Consolas"/>
+          <w:color w:val="000000"/>
+          <w:sz w:val="24"/>
+          <w:szCs w:val="24"/>
+          <w:lang w:val="en-US"/>
+        </w:rPr>
+        <w:t>на</w:t>
+      </w:r>
+      <w:proofErr w:type="spellEnd"/>
+      <w:r>
+        <w:rPr>
+          <w:rFonts w:cs="Consolas"/>
+          <w:color w:val="000000"/>
+          <w:sz w:val="24"/>
+          <w:szCs w:val="24"/>
+          <w:lang w:val="en-US"/>
+        </w:rPr>
+        <w:t xml:space="preserve"> </w:t>
+      </w:r>
+      <w:proofErr w:type="spellStart"/>
+      <w:r>
+        <w:rPr>
+          <w:rFonts w:cs="Consolas"/>
+          <w:color w:val="000000"/>
+          <w:sz w:val="24"/>
+          <w:szCs w:val="24"/>
+          <w:lang w:val="en-US"/>
+        </w:rPr>
+        <w:t>софтуера</w:t>
+      </w:r>
+      <w:proofErr w:type="spellEnd"/>
+      <w:r>
+        <w:rPr>
+          <w:rFonts w:cs="Consolas"/>
+          <w:color w:val="000000"/>
+          <w:sz w:val="24"/>
+          <w:szCs w:val="24"/>
+          <w:lang w:val="en-US"/>
+        </w:rPr>
+        <w:t>.</w:t>
+      </w:r>
+    </w:p>
+    <w:p>
+      <w:pPr>
+        <w:rPr>
+          <w:rFonts w:cs="Consolas"/>
+          <w:color w:val="000000"/>
+          <w:sz w:val="24"/>
+          <w:szCs w:val="24"/>
+        </w:rPr>
+      </w:pPr>
+      <w:r>
+        <w:rPr>
+          <w:rFonts w:cs="Consolas"/>
+          <w:color w:val="000000"/>
+          <w:sz w:val="24"/>
+          <w:szCs w:val="24"/>
         </w:rPr>
         <w:t xml:space="preserve">Метода </w:t>
       </w:r>
+      <w:proofErr w:type="spellStart"/>
       <w:r>
         <w:rPr>
           <w:rFonts w:cs="Consolas"/>
@@ -12561,6 +13374,7 @@
         </w:rPr>
         <w:t>CreateHouseManager</w:t>
       </w:r>
+      <w:proofErr w:type="spellEnd"/>
       <w:r>
         <w:rPr>
           <w:rFonts w:cs="Consolas"/>
@@ -12570,6 +13384,7 @@
         </w:rPr>
         <w:t xml:space="preserve"> служи за регистриране на домоуправители, а </w:t>
       </w:r>
+      <w:proofErr w:type="spellStart"/>
       <w:r>
         <w:rPr>
           <w:rFonts w:cs="Consolas"/>
@@ -12580,6 +13395,7 @@
         </w:rPr>
         <w:t>CreatePropertyOwner</w:t>
       </w:r>
+      <w:proofErr w:type="spellEnd"/>
       <w:r>
         <w:rPr>
           <w:rFonts w:cs="Consolas"/>
@@ -12608,6 +13424,7 @@
         </w:rPr>
         <w:t xml:space="preserve">При изпълнението на </w:t>
       </w:r>
+      <w:proofErr w:type="spellStart"/>
       <w:r>
         <w:rPr>
           <w:rFonts w:cs="Consolas"/>
@@ -12616,7 +13433,18 @@
           <w:szCs w:val="24"/>
           <w:lang w:val="en-US"/>
         </w:rPr>
-        <w:t xml:space="preserve">ToggleBanned </w:t>
+        <w:t>ToggleBanned</w:t>
+      </w:r>
+      <w:proofErr w:type="spellEnd"/>
+      <w:r>
+        <w:rPr>
+          <w:rFonts w:cs="Consolas"/>
+          <w:color w:val="000000"/>
+          <w:sz w:val="24"/>
+          <w:szCs w:val="24"/>
+          <w:lang w:val="en-US"/>
+        </w:rPr>
+        <w:t xml:space="preserve"> </w:t>
       </w:r>
       <w:r>
         <w:rPr>
@@ -12912,14 +13740,36 @@
           <w:szCs w:val="24"/>
           <w:lang w:val="en-US"/>
         </w:rPr>
-        <w:t xml:space="preserve">Properties, PropertyTypes, Questionnaires </w:t>
-      </w:r>
+        <w:t xml:space="preserve">Properties, </w:t>
+      </w:r>
+      <w:proofErr w:type="spellStart"/>
       <w:r>
         <w:rPr>
           <w:rFonts w:cs="Consolas"/>
           <w:color w:val="000000"/>
           <w:sz w:val="24"/>
           <w:szCs w:val="24"/>
+          <w:lang w:val="en-US"/>
+        </w:rPr>
+        <w:t>PropertyTypes</w:t>
+      </w:r>
+      <w:proofErr w:type="spellEnd"/>
+      <w:r>
+        <w:rPr>
+          <w:rFonts w:cs="Consolas"/>
+          <w:color w:val="000000"/>
+          <w:sz w:val="24"/>
+          <w:szCs w:val="24"/>
+          <w:lang w:val="en-US"/>
+        </w:rPr>
+        <w:t xml:space="preserve">, Questionnaires </w:t>
+      </w:r>
+      <w:r>
+        <w:rPr>
+          <w:rFonts w:cs="Consolas"/>
+          <w:color w:val="000000"/>
+          <w:sz w:val="24"/>
+          <w:szCs w:val="24"/>
         </w:rPr>
         <w:t>дефинират същите сходни методи за преглеждане, създаване, промяна и изтриране.</w:t>
       </w:r>
@@ -13020,6 +13870,7 @@
         </w:rPr>
         <w:t xml:space="preserve">е методология създена да връща страници в </w:t>
       </w:r>
+      <w:proofErr w:type="gramStart"/>
       <w:r>
         <w:rPr>
           <w:rFonts w:cs="Consolas"/>
@@ -13037,25 +13888,35 @@
           <w:sz w:val="24"/>
           <w:szCs w:val="24"/>
         </w:rPr>
-        <w:t>, уеб базиран модел, който разделя логиката за създаването на информацията и самата ѝ репрезентация.</w:t>
-      </w:r>
-    </w:p>
-    <w:p>
-      <w:pPr>
+        <w:t>,</w:t>
+      </w:r>
+      <w:proofErr w:type="gramEnd"/>
+      <w:r>
         <w:rPr>
           <w:rFonts w:cs="Consolas"/>
           <w:color w:val="000000"/>
           <w:sz w:val="24"/>
           <w:szCs w:val="24"/>
         </w:rPr>
-      </w:pPr>
-      <w:r>
+        <w:t xml:space="preserve"> уеб базиран модел, който разделя логиката за създаването на информацията и самата ѝ репрезентация.</w:t>
+      </w:r>
+    </w:p>
+    <w:p>
+      <w:pPr>
         <w:rPr>
           <w:rFonts w:cs="Consolas"/>
           <w:color w:val="000000"/>
           <w:sz w:val="24"/>
           <w:szCs w:val="24"/>
         </w:rPr>
+      </w:pPr>
+      <w:r>
+        <w:rPr>
+          <w:rFonts w:cs="Consolas"/>
+          <w:color w:val="000000"/>
+          <w:sz w:val="24"/>
+          <w:szCs w:val="24"/>
+        </w:rPr>
         <w:t xml:space="preserve">Към всяка едно от дефинираните операции СЧПИ(създавам, чета, променям, изтривам) в контролерите се предоставя като отделен файл с разширение </w:t>
       </w:r>
       <w:r>
@@ -13066,14 +13927,168 @@
           <w:szCs w:val="24"/>
           <w:lang w:val="en-US"/>
         </w:rPr>
-        <w:t xml:space="preserve">.cshtml. В него чрез използване на т.н. tag helpers </w:t>
-      </w:r>
+        <w:t>.</w:t>
+      </w:r>
+      <w:proofErr w:type="spellStart"/>
       <w:r>
         <w:rPr>
           <w:rFonts w:cs="Consolas"/>
           <w:color w:val="000000"/>
           <w:sz w:val="24"/>
           <w:szCs w:val="24"/>
+          <w:lang w:val="en-US"/>
+        </w:rPr>
+        <w:t>cshtml</w:t>
+      </w:r>
+      <w:proofErr w:type="spellEnd"/>
+      <w:r>
+        <w:rPr>
+          <w:rFonts w:cs="Consolas"/>
+          <w:color w:val="000000"/>
+          <w:sz w:val="24"/>
+          <w:szCs w:val="24"/>
+          <w:lang w:val="en-US"/>
+        </w:rPr>
+        <w:t xml:space="preserve">. В </w:t>
+      </w:r>
+      <w:proofErr w:type="spellStart"/>
+      <w:r>
+        <w:rPr>
+          <w:rFonts w:cs="Consolas"/>
+          <w:color w:val="000000"/>
+          <w:sz w:val="24"/>
+          <w:szCs w:val="24"/>
+          <w:lang w:val="en-US"/>
+        </w:rPr>
+        <w:t>него</w:t>
+      </w:r>
+      <w:proofErr w:type="spellEnd"/>
+      <w:r>
+        <w:rPr>
+          <w:rFonts w:cs="Consolas"/>
+          <w:color w:val="000000"/>
+          <w:sz w:val="24"/>
+          <w:szCs w:val="24"/>
+          <w:lang w:val="en-US"/>
+        </w:rPr>
+        <w:t xml:space="preserve"> </w:t>
+      </w:r>
+      <w:proofErr w:type="spellStart"/>
+      <w:r>
+        <w:rPr>
+          <w:rFonts w:cs="Consolas"/>
+          <w:color w:val="000000"/>
+          <w:sz w:val="24"/>
+          <w:szCs w:val="24"/>
+          <w:lang w:val="en-US"/>
+        </w:rPr>
+        <w:t>чрез</w:t>
+      </w:r>
+      <w:proofErr w:type="spellEnd"/>
+      <w:r>
+        <w:rPr>
+          <w:rFonts w:cs="Consolas"/>
+          <w:color w:val="000000"/>
+          <w:sz w:val="24"/>
+          <w:szCs w:val="24"/>
+          <w:lang w:val="en-US"/>
+        </w:rPr>
+        <w:t xml:space="preserve"> </w:t>
+      </w:r>
+      <w:proofErr w:type="spellStart"/>
+      <w:r>
+        <w:rPr>
+          <w:rFonts w:cs="Consolas"/>
+          <w:color w:val="000000"/>
+          <w:sz w:val="24"/>
+          <w:szCs w:val="24"/>
+          <w:lang w:val="en-US"/>
+        </w:rPr>
+        <w:t>използване</w:t>
+      </w:r>
+      <w:proofErr w:type="spellEnd"/>
+      <w:r>
+        <w:rPr>
+          <w:rFonts w:cs="Consolas"/>
+          <w:color w:val="000000"/>
+          <w:sz w:val="24"/>
+          <w:szCs w:val="24"/>
+          <w:lang w:val="en-US"/>
+        </w:rPr>
+        <w:t xml:space="preserve"> </w:t>
+      </w:r>
+      <w:proofErr w:type="spellStart"/>
+      <w:r>
+        <w:rPr>
+          <w:rFonts w:cs="Consolas"/>
+          <w:color w:val="000000"/>
+          <w:sz w:val="24"/>
+          <w:szCs w:val="24"/>
+          <w:lang w:val="en-US"/>
+        </w:rPr>
+        <w:t>на</w:t>
+      </w:r>
+      <w:proofErr w:type="spellEnd"/>
+      <w:r>
+        <w:rPr>
+          <w:rFonts w:cs="Consolas"/>
+          <w:color w:val="000000"/>
+          <w:sz w:val="24"/>
+          <w:szCs w:val="24"/>
+          <w:lang w:val="en-US"/>
+        </w:rPr>
+        <w:t xml:space="preserve"> </w:t>
+      </w:r>
+      <w:proofErr w:type="spellStart"/>
+      <w:r>
+        <w:rPr>
+          <w:rFonts w:cs="Consolas"/>
+          <w:color w:val="000000"/>
+          <w:sz w:val="24"/>
+          <w:szCs w:val="24"/>
+          <w:lang w:val="en-US"/>
+        </w:rPr>
+        <w:t>т.н</w:t>
+      </w:r>
+      <w:proofErr w:type="spellEnd"/>
+      <w:r>
+        <w:rPr>
+          <w:rFonts w:cs="Consolas"/>
+          <w:color w:val="000000"/>
+          <w:sz w:val="24"/>
+          <w:szCs w:val="24"/>
+          <w:lang w:val="en-US"/>
+        </w:rPr>
+        <w:t xml:space="preserve">. tag </w:t>
+      </w:r>
+      <w:proofErr w:type="gramStart"/>
+      <w:r>
+        <w:rPr>
+          <w:rFonts w:cs="Consolas"/>
+          <w:color w:val="000000"/>
+          <w:sz w:val="24"/>
+          <w:szCs w:val="24"/>
+          <w:lang w:val="en-US"/>
+        </w:rPr>
+        <w:t>helpers</w:t>
+      </w:r>
+      <w:proofErr w:type="gramEnd"/>
+      <w:r>
+        <w:rPr>
+          <w:rFonts w:cs="Consolas"/>
+          <w:color w:val="000000"/>
+          <w:sz w:val="24"/>
+          <w:szCs w:val="24"/>
+          <w:lang w:val="en-US"/>
+        </w:rPr>
+        <w:t xml:space="preserve"> </w:t>
+      </w:r>
+      <w:r>
+        <w:rPr>
+          <w:rFonts w:cs="Consolas"/>
+          <w:color w:val="000000"/>
+          <w:sz w:val="24"/>
+          <w:szCs w:val="24"/>
         </w:rPr>
         <w:t xml:space="preserve">или </w:t>
       </w:r>
@@ -13108,36 +14123,2132 @@
       </w:pPr>
       <w:r>
         <w:rPr>
+          <w:noProof/>
+          <w:lang w:eastAsia="bg-BG"/>
+        </w:rPr>
+        <w:lastRenderedPageBreak/>
+        <w:drawing>
+          <wp:anchor distT="0" distB="0" distL="114300" distR="114300" simplePos="0" relativeHeight="251665408" behindDoc="0" locked="0" layoutInCell="1" allowOverlap="1">
+            <wp:simplePos x="0" y="0"/>
+            <wp:positionH relativeFrom="column">
+              <wp:posOffset>4205605</wp:posOffset>
+            </wp:positionH>
+            <wp:positionV relativeFrom="paragraph">
+              <wp:posOffset>6138</wp:posOffset>
+            </wp:positionV>
+            <wp:extent cx="1736090" cy="1223010"/>
+            <wp:effectExtent l="0" t="0" r="0" b="0"/>
+            <wp:wrapSquare wrapText="bothSides"/>
+            <wp:docPr id="16" name="Picture 16"/>
+            <wp:cNvGraphicFramePr>
+              <a:graphicFrameLocks xmlns:a="http://schemas.openxmlformats.org/drawingml/2006/main" noChangeAspect="1"/>
+            </wp:cNvGraphicFramePr>
+            <a:graphic xmlns:a="http://schemas.openxmlformats.org/drawingml/2006/main">
+              <a:graphicData uri="http://schemas.openxmlformats.org/drawingml/2006/picture">
+                <pic:pic xmlns:pic="http://schemas.openxmlformats.org/drawingml/2006/picture">
+                  <pic:nvPicPr>
+                    <pic:cNvPr id="1" name=""/>
+                    <pic:cNvPicPr/>
+                  </pic:nvPicPr>
+                  <pic:blipFill>
+                    <a:blip r:embed="rId21" cstate="print">
+                      <a:extLst>
+                        <a:ext uri="{28A0092B-C50C-407E-A947-70E740481C1C}">
+                          <a14:useLocalDpi xmlns:a14="http://schemas.microsoft.com/office/drawing/2010/main" val="0"/>
+                        </a:ext>
+                      </a:extLst>
+                    </a:blip>
+                    <a:stretch>
+                      <a:fillRect/>
+                    </a:stretch>
+                  </pic:blipFill>
+                  <pic:spPr>
+                    <a:xfrm>
+                      <a:off x="0" y="0"/>
+                      <a:ext cx="1736090" cy="1223010"/>
+                    </a:xfrm>
+                    <a:prstGeom prst="rect">
+                      <a:avLst/>
+                    </a:prstGeom>
+                  </pic:spPr>
+                </pic:pic>
+              </a:graphicData>
+            </a:graphic>
+            <wp14:sizeRelH relativeFrom="margin">
+              <wp14:pctWidth>0</wp14:pctWidth>
+            </wp14:sizeRelH>
+            <wp14:sizeRelV relativeFrom="margin">
+              <wp14:pctHeight>0</wp14:pctHeight>
+            </wp14:sizeRelV>
+          </wp:anchor>
+        </w:drawing>
+      </w:r>
+      <w:r>
+        <w:rPr>
           <w:rFonts w:cs="Consolas"/>
           <w:color w:val="000000"/>
           <w:sz w:val="24"/>
           <w:szCs w:val="24"/>
         </w:rPr>
+        <w:t>В сл</w:t>
+      </w:r>
+      <w:r>
+        <w:rPr>
+          <w:rFonts w:cs="Consolas"/>
+          <w:color w:val="000000"/>
+          <w:sz w:val="24"/>
+          <w:szCs w:val="24"/>
+        </w:rPr>
+        <w:t xml:space="preserve">оя на бизнес логиката – </w:t>
+      </w:r>
+      <w:r>
+        <w:rPr>
+          <w:rFonts w:cs="Consolas"/>
+          <w:color w:val="000000"/>
+          <w:sz w:val="24"/>
+          <w:szCs w:val="24"/>
+          <w:lang w:val="en-US"/>
+        </w:rPr>
+        <w:t xml:space="preserve">BLL, </w:t>
+      </w:r>
+      <w:r>
+        <w:rPr>
+          <w:rFonts w:cs="Consolas"/>
+          <w:color w:val="000000"/>
+          <w:sz w:val="24"/>
+          <w:szCs w:val="24"/>
+        </w:rPr>
+        <w:t>се дефинират</w:t>
+      </w:r>
+      <w:r>
+        <w:rPr>
+          <w:rFonts w:cs="Consolas"/>
+          <w:color w:val="000000"/>
+          <w:sz w:val="24"/>
+          <w:szCs w:val="24"/>
+          <w:lang w:val="en-US"/>
+        </w:rPr>
+        <w:t xml:space="preserve"> </w:t>
+      </w:r>
+      <w:r>
+        <w:rPr>
+          <w:rFonts w:cs="Consolas"/>
+          <w:color w:val="000000"/>
+          <w:sz w:val="24"/>
+          <w:szCs w:val="24"/>
+        </w:rPr>
+        <w:t>абстракциите на необходимите функционалности използвани от контролерите на проекта за потребителския интерфейс, а също така и техните имплементация под формата на клас тип услуга.</w:t>
+      </w:r>
+    </w:p>
+    <w:p>
+      <w:pPr>
+        <w:rPr>
+          <w:rFonts w:cs="Consolas"/>
+          <w:color w:val="000000"/>
+          <w:sz w:val="24"/>
+          <w:szCs w:val="24"/>
+        </w:rPr>
+      </w:pPr>
+      <w:r>
+        <w:rPr>
+          <w:rFonts w:cs="Consolas"/>
+          <w:color w:val="000000"/>
+          <w:sz w:val="24"/>
+          <w:szCs w:val="24"/>
+        </w:rPr>
+        <w:t>Дефинира се и енумерация за описване различните видове потребителски роли</w:t>
+      </w:r>
+      <w:r>
+        <w:rPr>
+          <w:rFonts w:cs="Consolas"/>
+          <w:color w:val="000000"/>
+          <w:sz w:val="24"/>
+          <w:szCs w:val="24"/>
+          <w:lang w:val="en-US"/>
+        </w:rPr>
+        <w:t xml:space="preserve">, </w:t>
+      </w:r>
+      <w:r>
+        <w:rPr>
+          <w:rFonts w:cs="Consolas"/>
+          <w:color w:val="000000"/>
+          <w:sz w:val="24"/>
+          <w:szCs w:val="24"/>
+        </w:rPr>
+        <w:t>която може да се види на фигурата.</w:t>
+      </w:r>
+    </w:p>
+    <w:p>
+      <w:pPr>
+        <w:rPr>
+          <w:rFonts w:cs="Consolas"/>
+          <w:color w:val="000000"/>
+          <w:sz w:val="24"/>
+          <w:szCs w:val="24"/>
+        </w:rPr>
+      </w:pPr>
+    </w:p>
+    <w:p>
+      <w:pPr>
+        <w:rPr>
+          <w:rFonts w:cs="Consolas"/>
+          <w:color w:val="000000"/>
+          <w:sz w:val="24"/>
+          <w:szCs w:val="24"/>
+        </w:rPr>
+      </w:pPr>
+      <w:r>
+        <w:rPr>
+          <w:rFonts w:cs="Consolas"/>
+          <w:color w:val="000000"/>
+          <w:sz w:val="24"/>
+          <w:szCs w:val="24"/>
+        </w:rPr>
+        <w:t>Примерна абстракция на методите необходими на контролера на сградите може да се види на последващата фигура.</w:t>
+      </w:r>
+    </w:p>
+    <w:p>
+      <w:pPr>
+        <w:rPr>
+          <w:rFonts w:cs="Consolas"/>
+          <w:color w:val="000000"/>
+          <w:sz w:val="24"/>
+          <w:szCs w:val="24"/>
+          <w:lang w:val="en-US"/>
+        </w:rPr>
+      </w:pPr>
+      <w:r>
+        <w:rPr>
+          <w:noProof/>
+          <w:lang w:eastAsia="bg-BG"/>
+        </w:rPr>
+        <w:drawing>
+          <wp:inline distT="0" distB="0" distL="0" distR="0" wp14:anchorId="57528E3A" wp14:editId="58EC30B6">
+            <wp:extent cx="2976033" cy="1976477"/>
+            <wp:effectExtent l="0" t="0" r="0" b="5080"/>
+            <wp:docPr id="17" name="Picture 17"/>
+            <wp:cNvGraphicFramePr>
+              <a:graphicFrameLocks xmlns:a="http://schemas.openxmlformats.org/drawingml/2006/main" noChangeAspect="1"/>
+            </wp:cNvGraphicFramePr>
+            <a:graphic xmlns:a="http://schemas.openxmlformats.org/drawingml/2006/main">
+              <a:graphicData uri="http://schemas.openxmlformats.org/drawingml/2006/picture">
+                <pic:pic xmlns:pic="http://schemas.openxmlformats.org/drawingml/2006/picture">
+                  <pic:nvPicPr>
+                    <pic:cNvPr id="1" name=""/>
+                    <pic:cNvPicPr/>
+                  </pic:nvPicPr>
+                  <pic:blipFill>
+                    <a:blip r:embed="rId22"/>
+                    <a:stretch>
+                      <a:fillRect/>
+                    </a:stretch>
+                  </pic:blipFill>
+                  <pic:spPr>
+                    <a:xfrm>
+                      <a:off x="0" y="0"/>
+                      <a:ext cx="2989275" cy="1985272"/>
+                    </a:xfrm>
+                    <a:prstGeom prst="rect">
+                      <a:avLst/>
+                    </a:prstGeom>
+                  </pic:spPr>
+                </pic:pic>
+              </a:graphicData>
+            </a:graphic>
+          </wp:inline>
+        </w:drawing>
+      </w:r>
+    </w:p>
+    <w:p>
+      <w:pPr>
+        <w:rPr>
+          <w:rFonts w:cs="Consolas"/>
+          <w:color w:val="000000"/>
+          <w:sz w:val="24"/>
+          <w:szCs w:val="24"/>
+          <w:lang w:val="en-US"/>
+        </w:rPr>
+      </w:pPr>
+      <w:r>
+        <w:rPr>
+          <w:rFonts w:cs="Consolas"/>
+          <w:color w:val="000000"/>
+          <w:sz w:val="24"/>
+          <w:szCs w:val="24"/>
+        </w:rPr>
+        <w:t xml:space="preserve">Конкретна имплементация от </w:t>
+      </w:r>
+      <w:proofErr w:type="spellStart"/>
+      <w:r>
+        <w:rPr>
+          <w:rFonts w:cs="Consolas"/>
+          <w:color w:val="000000"/>
+          <w:sz w:val="24"/>
+          <w:szCs w:val="24"/>
+          <w:lang w:val="en-US"/>
+        </w:rPr>
+        <w:t>BuildingService</w:t>
+      </w:r>
+      <w:proofErr w:type="spellEnd"/>
+      <w:r>
+        <w:rPr>
+          <w:rFonts w:cs="Consolas"/>
+          <w:color w:val="000000"/>
+          <w:sz w:val="24"/>
+          <w:szCs w:val="24"/>
+          <w:lang w:val="en-US"/>
+        </w:rPr>
+        <w:t xml:space="preserve"> </w:t>
+      </w:r>
+      <w:r>
+        <w:rPr>
+          <w:rFonts w:cs="Consolas"/>
+          <w:color w:val="000000"/>
+          <w:sz w:val="24"/>
+          <w:szCs w:val="24"/>
+        </w:rPr>
+        <w:t xml:space="preserve">на метода </w:t>
+      </w:r>
+      <w:proofErr w:type="spellStart"/>
+      <w:r>
+        <w:rPr>
+          <w:rFonts w:cs="Consolas"/>
+          <w:color w:val="000000"/>
+          <w:sz w:val="24"/>
+          <w:szCs w:val="24"/>
+          <w:lang w:val="en-US"/>
+        </w:rPr>
+        <w:t>DeleteAsync</w:t>
+      </w:r>
+      <w:proofErr w:type="spellEnd"/>
+      <w:r>
+        <w:rPr>
+          <w:rFonts w:cs="Consolas"/>
+          <w:color w:val="000000"/>
+          <w:sz w:val="24"/>
+          <w:szCs w:val="24"/>
+          <w:lang w:val="en-US"/>
+        </w:rPr>
+        <w:t>.</w:t>
+      </w:r>
+    </w:p>
+    <w:p>
+      <w:pPr>
+        <w:rPr>
+          <w:rFonts w:cs="Consolas"/>
+          <w:color w:val="000000"/>
+          <w:sz w:val="24"/>
+          <w:szCs w:val="24"/>
+        </w:rPr>
+      </w:pPr>
+      <w:r>
+        <w:rPr>
+          <w:noProof/>
+          <w:lang w:eastAsia="bg-BG"/>
+        </w:rPr>
+        <w:drawing>
+          <wp:inline distT="0" distB="0" distL="0" distR="0" wp14:anchorId="4CB2E46B" wp14:editId="51D80C89">
+            <wp:extent cx="3627967" cy="1697210"/>
+            <wp:effectExtent l="0" t="0" r="0" b="0"/>
+            <wp:docPr id="18" name="Picture 18"/>
+            <wp:cNvGraphicFramePr>
+              <a:graphicFrameLocks xmlns:a="http://schemas.openxmlformats.org/drawingml/2006/main" noChangeAspect="1"/>
+            </wp:cNvGraphicFramePr>
+            <a:graphic xmlns:a="http://schemas.openxmlformats.org/drawingml/2006/main">
+              <a:graphicData uri="http://schemas.openxmlformats.org/drawingml/2006/picture">
+                <pic:pic xmlns:pic="http://schemas.openxmlformats.org/drawingml/2006/picture">
+                  <pic:nvPicPr>
+                    <pic:cNvPr id="1" name=""/>
+                    <pic:cNvPicPr/>
+                  </pic:nvPicPr>
+                  <pic:blipFill>
+                    <a:blip r:embed="rId23"/>
+                    <a:stretch>
+                      <a:fillRect/>
+                    </a:stretch>
+                  </pic:blipFill>
+                  <pic:spPr>
+                    <a:xfrm>
+                      <a:off x="0" y="0"/>
+                      <a:ext cx="3636828" cy="1701355"/>
+                    </a:xfrm>
+                    <a:prstGeom prst="rect">
+                      <a:avLst/>
+                    </a:prstGeom>
+                  </pic:spPr>
+                </pic:pic>
+              </a:graphicData>
+            </a:graphic>
+          </wp:inline>
+        </w:drawing>
+      </w:r>
+    </w:p>
+    <w:p>
+      <w:pPr>
+        <w:rPr>
+          <w:rFonts w:cs="Consolas"/>
+          <w:color w:val="000000"/>
+          <w:sz w:val="24"/>
+          <w:szCs w:val="24"/>
+          <w:lang w:val="en-US"/>
+        </w:rPr>
+      </w:pPr>
+      <w:r>
+        <w:rPr>
+          <w:rFonts w:cs="Consolas"/>
+          <w:color w:val="000000"/>
+          <w:sz w:val="24"/>
+          <w:szCs w:val="24"/>
+        </w:rPr>
+        <w:t xml:space="preserve">В слоя за достъп до хранилището се съдържат моделите от тип </w:t>
+      </w:r>
+      <w:r>
+        <w:rPr>
+          <w:rFonts w:cs="Consolas"/>
+          <w:color w:val="000000"/>
+          <w:sz w:val="24"/>
+          <w:szCs w:val="24"/>
+          <w:lang w:val="en-US"/>
+        </w:rPr>
+        <w:t>Entity Model.</w:t>
+      </w:r>
+    </w:p>
+    <w:p>
+      <w:pPr>
+        <w:rPr>
+          <w:sz w:val="24"/>
+          <w:szCs w:val="24"/>
+          <w:lang w:val="en-US"/>
+        </w:rPr>
+      </w:pPr>
+      <w:r>
+        <w:rPr>
+          <w:noProof/>
+          <w:lang w:eastAsia="bg-BG"/>
+        </w:rPr>
+        <w:drawing>
+          <wp:inline distT="0" distB="0" distL="0" distR="0" wp14:anchorId="01860FB5" wp14:editId="19083218">
+            <wp:extent cx="3865594" cy="1824567"/>
+            <wp:effectExtent l="0" t="0" r="1905" b="4445"/>
+            <wp:docPr id="19" name="Picture 19"/>
+            <wp:cNvGraphicFramePr>
+              <a:graphicFrameLocks xmlns:a="http://schemas.openxmlformats.org/drawingml/2006/main" noChangeAspect="1"/>
+            </wp:cNvGraphicFramePr>
+            <a:graphic xmlns:a="http://schemas.openxmlformats.org/drawingml/2006/main">
+              <a:graphicData uri="http://schemas.openxmlformats.org/drawingml/2006/picture">
+                <pic:pic xmlns:pic="http://schemas.openxmlformats.org/drawingml/2006/picture">
+                  <pic:nvPicPr>
+                    <pic:cNvPr id="1" name=""/>
+                    <pic:cNvPicPr/>
+                  </pic:nvPicPr>
+                  <pic:blipFill>
+                    <a:blip r:embed="rId24"/>
+                    <a:stretch>
+                      <a:fillRect/>
+                    </a:stretch>
+                  </pic:blipFill>
+                  <pic:spPr>
+                    <a:xfrm>
+                      <a:off x="0" y="0"/>
+                      <a:ext cx="3872353" cy="1827757"/>
+                    </a:xfrm>
+                    <a:prstGeom prst="rect">
+                      <a:avLst/>
+                    </a:prstGeom>
+                  </pic:spPr>
+                </pic:pic>
+              </a:graphicData>
+            </a:graphic>
+          </wp:inline>
+        </w:drawing>
+      </w:r>
+    </w:p>
+    <w:p>
+      <w:pPr>
+        <w:rPr>
+          <w:sz w:val="24"/>
+          <w:szCs w:val="24"/>
+        </w:rPr>
+      </w:pPr>
+      <w:r>
+        <w:rPr>
+          <w:sz w:val="24"/>
+          <w:szCs w:val="24"/>
+        </w:rPr>
         <w:lastRenderedPageBreak/>
-        <w:t>В сл</w:t>
-      </w:r>
+        <w:t xml:space="preserve">В проекта се дефинира и класа </w:t>
+      </w:r>
+      <w:r>
+        <w:rPr>
+          <w:sz w:val="24"/>
+          <w:szCs w:val="24"/>
+        </w:rPr>
+        <w:t>AppDbContext</w:t>
+      </w:r>
+      <w:r>
+        <w:rPr>
+          <w:sz w:val="24"/>
+          <w:szCs w:val="24"/>
+        </w:rPr>
+        <w:t xml:space="preserve">, който бива наследник на </w:t>
+      </w:r>
+      <w:proofErr w:type="spellStart"/>
+      <w:r>
+        <w:rPr>
+          <w:sz w:val="24"/>
+          <w:szCs w:val="24"/>
+          <w:lang w:val="en-US"/>
+        </w:rPr>
+        <w:t>DbContext</w:t>
+      </w:r>
+      <w:proofErr w:type="spellEnd"/>
+      <w:r>
+        <w:rPr>
+          <w:sz w:val="24"/>
+          <w:szCs w:val="24"/>
+          <w:lang w:val="en-US"/>
+        </w:rPr>
+        <w:t xml:space="preserve">, </w:t>
+      </w:r>
+      <w:r>
+        <w:rPr>
+          <w:sz w:val="24"/>
+          <w:szCs w:val="24"/>
+        </w:rPr>
+        <w:t xml:space="preserve">от библиотеката </w:t>
+      </w:r>
+      <w:r>
+        <w:rPr>
+          <w:sz w:val="24"/>
+          <w:szCs w:val="24"/>
+          <w:lang w:val="en-US"/>
+        </w:rPr>
+        <w:t>Entity Framework.</w:t>
+      </w:r>
+      <w:r>
+        <w:rPr>
+          <w:sz w:val="24"/>
+          <w:szCs w:val="24"/>
+          <w:lang w:val="en-US"/>
+        </w:rPr>
+        <w:t xml:space="preserve"> </w:t>
+      </w:r>
+      <w:r>
+        <w:rPr>
+          <w:sz w:val="24"/>
+          <w:szCs w:val="24"/>
+        </w:rPr>
+        <w:t xml:space="preserve">В него се дефинират моделите от базата в колекции от тип </w:t>
+      </w:r>
+      <w:proofErr w:type="spellStart"/>
+      <w:r>
+        <w:rPr>
+          <w:sz w:val="24"/>
+          <w:szCs w:val="24"/>
+          <w:lang w:val="en-US"/>
+        </w:rPr>
+        <w:t>DbSet</w:t>
+      </w:r>
+      <w:proofErr w:type="spellEnd"/>
+      <w:r>
+        <w:rPr>
+          <w:sz w:val="24"/>
+          <w:szCs w:val="24"/>
+          <w:lang w:val="en-US"/>
+        </w:rPr>
+        <w:t xml:space="preserve">. </w:t>
+      </w:r>
+      <w:r>
+        <w:rPr>
+          <w:sz w:val="24"/>
+          <w:szCs w:val="24"/>
+        </w:rPr>
+        <w:t xml:space="preserve">В метода </w:t>
+      </w:r>
+      <w:r>
+        <w:rPr>
+          <w:sz w:val="24"/>
+          <w:szCs w:val="24"/>
+        </w:rPr>
+        <w:t>OnModelCreating</w:t>
+      </w:r>
+      <w:r>
+        <w:rPr>
+          <w:sz w:val="24"/>
+          <w:szCs w:val="24"/>
+        </w:rPr>
+        <w:t xml:space="preserve"> се задава </w:t>
+      </w:r>
+      <w:r>
+        <w:rPr>
+          <w:sz w:val="24"/>
+          <w:szCs w:val="24"/>
+        </w:rPr>
+        <w:t>конкретизация на релационните връзки и начина на третиране на данните, като това дали дадено поле се изисква при запис или не.</w:t>
+      </w:r>
+    </w:p>
+    <w:p>
+      <w:pPr>
+        <w:rPr>
+          <w:sz w:val="24"/>
+          <w:szCs w:val="24"/>
+          <w:lang w:val="en-US"/>
+        </w:rPr>
+      </w:pPr>
+      <w:r>
+        <w:rPr>
+          <w:sz w:val="24"/>
+          <w:szCs w:val="24"/>
+        </w:rPr>
+        <w:t>Слоя служи изцяло за предоставяне на механизъм за взаимодействие с базата данни.</w:t>
+      </w:r>
+    </w:p>
+    <w:p>
+      <w:pPr>
+        <w:rPr>
+          <w:sz w:val="24"/>
+          <w:szCs w:val="24"/>
+          <w:lang w:val="en-US"/>
+        </w:rPr>
+      </w:pPr>
+    </w:p>
+    <w:p>
+      <w:pPr>
+        <w:pStyle w:val="Heading2"/>
+      </w:pPr>
+      <w:r>
+        <w:t>Ръководство и данни</w:t>
+      </w:r>
+    </w:p>
+    <w:p/>
+    <w:p>
+      <w:r>
+        <w:t xml:space="preserve">Първия екран, който се показва при отваряне линка на приложението в потребителксия браузър бива този за въвеждане на потребителкското име и парола. След въвеждане на коректни данни се </w:t>
+      </w:r>
+      <w:r>
+        <w:t>влиза в система и се получава достъп до нейните функционалности. Ако потребителя въведе некоректни данни се получава известия ,че опита му е не успешен и трябва да въведе данните си наново.</w:t>
+      </w:r>
+    </w:p>
+    <w:p>
+      <w:r>
+        <w:t xml:space="preserve">В зависимост от ролята на потребителския акаунт се получава достъп до различна част от менютата на приложението. </w:t>
+      </w:r>
+    </w:p>
+    <w:p>
+      <w:pPr>
+        <w:rPr>
+          <w:lang w:val="en-US"/>
+        </w:rPr>
+      </w:pPr>
+      <w:r>
+        <w:rPr>
+          <w:noProof/>
+          <w:lang w:eastAsia="bg-BG"/>
+        </w:rPr>
+        <w:drawing>
+          <wp:inline distT="0" distB="0" distL="0" distR="0" wp14:anchorId="6E986F8B" wp14:editId="53D6733D">
+            <wp:extent cx="5596467" cy="2445987"/>
+            <wp:effectExtent l="0" t="0" r="4445" b="0"/>
+            <wp:docPr id="20" name="Picture 20"/>
+            <wp:cNvGraphicFramePr>
+              <a:graphicFrameLocks xmlns:a="http://schemas.openxmlformats.org/drawingml/2006/main" noChangeAspect="1"/>
+            </wp:cNvGraphicFramePr>
+            <a:graphic xmlns:a="http://schemas.openxmlformats.org/drawingml/2006/main">
+              <a:graphicData uri="http://schemas.openxmlformats.org/drawingml/2006/picture">
+                <pic:pic xmlns:pic="http://schemas.openxmlformats.org/drawingml/2006/picture">
+                  <pic:nvPicPr>
+                    <pic:cNvPr id="1" name=""/>
+                    <pic:cNvPicPr/>
+                  </pic:nvPicPr>
+                  <pic:blipFill>
+                    <a:blip r:embed="rId25"/>
+                    <a:stretch>
+                      <a:fillRect/>
+                    </a:stretch>
+                  </pic:blipFill>
+                  <pic:spPr>
+                    <a:xfrm>
+                      <a:off x="0" y="0"/>
+                      <a:ext cx="5598261" cy="2446771"/>
+                    </a:xfrm>
+                    <a:prstGeom prst="rect">
+                      <a:avLst/>
+                    </a:prstGeom>
+                  </pic:spPr>
+                </pic:pic>
+              </a:graphicData>
+            </a:graphic>
+          </wp:inline>
+        </w:drawing>
+      </w:r>
+    </w:p>
+    <w:p>
+      <w:pPr>
+        <w:rPr>
+          <w:lang w:val="en-US"/>
+        </w:rPr>
+      </w:pPr>
+    </w:p>
+    <w:p>
+      <w:r>
+        <w:t xml:space="preserve">След успешно вписване, на потребителя се предоставя екран съдържаш основното меню и </w:t>
+      </w:r>
+      <w:r>
+        <w:t>каре предоставящо информация за последните въведени въпроси от анкетната функционалност.</w:t>
+      </w:r>
+    </w:p>
+    <w:p>
+      <w:r>
+        <w:rPr>
+          <w:noProof/>
+          <w:lang w:eastAsia="bg-BG"/>
+        </w:rPr>
+        <w:lastRenderedPageBreak/>
+        <w:drawing>
+          <wp:inline distT="0" distB="0" distL="0" distR="0" wp14:anchorId="5FF6125B" wp14:editId="76B4D83B">
+            <wp:extent cx="5760720" cy="1950085"/>
+            <wp:effectExtent l="0" t="0" r="0" b="0"/>
+            <wp:docPr id="21" name="Picture 21"/>
+            <wp:cNvGraphicFramePr>
+              <a:graphicFrameLocks xmlns:a="http://schemas.openxmlformats.org/drawingml/2006/main" noChangeAspect="1"/>
+            </wp:cNvGraphicFramePr>
+            <a:graphic xmlns:a="http://schemas.openxmlformats.org/drawingml/2006/main">
+              <a:graphicData uri="http://schemas.openxmlformats.org/drawingml/2006/picture">
+                <pic:pic xmlns:pic="http://schemas.openxmlformats.org/drawingml/2006/picture">
+                  <pic:nvPicPr>
+                    <pic:cNvPr id="1" name=""/>
+                    <pic:cNvPicPr/>
+                  </pic:nvPicPr>
+                  <pic:blipFill>
+                    <a:blip r:embed="rId26"/>
+                    <a:stretch>
+                      <a:fillRect/>
+                    </a:stretch>
+                  </pic:blipFill>
+                  <pic:spPr>
+                    <a:xfrm>
+                      <a:off x="0" y="0"/>
+                      <a:ext cx="5760720" cy="1950085"/>
+                    </a:xfrm>
+                    <a:prstGeom prst="rect">
+                      <a:avLst/>
+                    </a:prstGeom>
+                  </pic:spPr>
+                </pic:pic>
+              </a:graphicData>
+            </a:graphic>
+          </wp:inline>
+        </w:drawing>
+      </w:r>
+    </w:p>
+    <w:p>
+      <w:pPr>
+        <w:rPr>
+          <w:lang w:val="en-US"/>
+        </w:rPr>
+      </w:pPr>
+      <w:r>
+        <w:t xml:space="preserve">През менюто </w:t>
+      </w:r>
+      <w:r>
+        <w:rPr>
+          <w:lang w:val="en-US"/>
+        </w:rPr>
+        <w:t xml:space="preserve">Expenses </w:t>
+      </w:r>
+      <w:r>
+        <w:t xml:space="preserve">се управляват разходите. Опциите които може да избере потребителя са две – </w:t>
+      </w:r>
+      <w:r>
+        <w:rPr>
+          <w:lang w:val="en-US"/>
+        </w:rPr>
+        <w:t xml:space="preserve">View </w:t>
+      </w:r>
+      <w:r>
+        <w:t xml:space="preserve">и </w:t>
+      </w:r>
+      <w:r>
+        <w:rPr>
+          <w:lang w:val="en-US"/>
+        </w:rPr>
+        <w:t xml:space="preserve">Create. </w:t>
+      </w:r>
+      <w:r>
+        <w:t xml:space="preserve">Ако потребителя е с роля собственик, то ще се визуализира само </w:t>
+      </w:r>
+      <w:r>
+        <w:rPr>
+          <w:lang w:val="en-US"/>
+        </w:rPr>
+        <w:t>View.</w:t>
+      </w:r>
+    </w:p>
+    <w:p>
+      <w:r>
+        <w:t xml:space="preserve">След избиране на </w:t>
+      </w:r>
+      <w:r>
+        <w:rPr>
+          <w:lang w:val="en-US"/>
+        </w:rPr>
+        <w:t xml:space="preserve">View </w:t>
+      </w:r>
+      <w:r>
+        <w:t>се визуализаират всички разходи.</w:t>
+      </w:r>
+    </w:p>
+    <w:p>
+      <w:r>
+        <w:rPr>
+          <w:noProof/>
+          <w:lang w:eastAsia="bg-BG"/>
+        </w:rPr>
+        <w:drawing>
+          <wp:inline distT="0" distB="0" distL="0" distR="0" wp14:anchorId="30FC1385" wp14:editId="4DEBF73B">
+            <wp:extent cx="5760720" cy="2213610"/>
+            <wp:effectExtent l="0" t="0" r="0" b="0"/>
+            <wp:docPr id="22" name="Picture 22"/>
+            <wp:cNvGraphicFramePr>
+              <a:graphicFrameLocks xmlns:a="http://schemas.openxmlformats.org/drawingml/2006/main" noChangeAspect="1"/>
+            </wp:cNvGraphicFramePr>
+            <a:graphic xmlns:a="http://schemas.openxmlformats.org/drawingml/2006/main">
+              <a:graphicData uri="http://schemas.openxmlformats.org/drawingml/2006/picture">
+                <pic:pic xmlns:pic="http://schemas.openxmlformats.org/drawingml/2006/picture">
+                  <pic:nvPicPr>
+                    <pic:cNvPr id="1" name=""/>
+                    <pic:cNvPicPr/>
+                  </pic:nvPicPr>
+                  <pic:blipFill>
+                    <a:blip r:embed="rId27"/>
+                    <a:stretch>
+                      <a:fillRect/>
+                    </a:stretch>
+                  </pic:blipFill>
+                  <pic:spPr>
+                    <a:xfrm>
+                      <a:off x="0" y="0"/>
+                      <a:ext cx="5760720" cy="2213610"/>
+                    </a:xfrm>
+                    <a:prstGeom prst="rect">
+                      <a:avLst/>
+                    </a:prstGeom>
+                  </pic:spPr>
+                </pic:pic>
+              </a:graphicData>
+            </a:graphic>
+          </wp:inline>
+        </w:drawing>
+      </w:r>
+    </w:p>
+    <w:p>
+      <w:pPr>
+        <w:rPr>
+          <w:lang w:val="en-US"/>
+        </w:rPr>
+      </w:pPr>
+      <w:r>
+        <w:t xml:space="preserve">Ако потребителя има роля на домоуправител, то той може да маркира задено задължение като плането , чрез натискане на бутона </w:t>
+      </w:r>
+      <w:r>
+        <w:rPr>
+          <w:lang w:val="en-US"/>
+        </w:rPr>
+        <w:t xml:space="preserve">Mark as Paid. </w:t>
+      </w:r>
+      <w:r>
+        <w:t xml:space="preserve">След неговото натискане ще се изпълни заявка към мрежовия сървър, което от своя страна ще стартира заявка към базата. След правилното изпълнение на командите в потребителския интерфейс ще се марика с тикче колоната </w:t>
+      </w:r>
+      <w:proofErr w:type="spellStart"/>
+      <w:r>
+        <w:rPr>
+          <w:lang w:val="en-US"/>
+        </w:rPr>
+        <w:t>IsPaid</w:t>
+      </w:r>
+      <w:proofErr w:type="spellEnd"/>
+      <w:r>
+        <w:rPr>
+          <w:lang w:val="en-US"/>
+        </w:rPr>
+        <w:t>.</w:t>
+      </w:r>
+    </w:p>
+    <w:p>
+      <w:pPr>
+        <w:rPr>
+          <w:lang w:val="en-US"/>
+        </w:rPr>
+      </w:pPr>
+      <w:r>
+        <w:t xml:space="preserve">Ако домоуправителя прецени че създаденото от него задължение ефрешно той може да го изтрие чрез натискане на бутона </w:t>
+      </w:r>
+      <w:r>
+        <w:rPr>
+          <w:lang w:val="en-US"/>
+        </w:rPr>
+        <w:t>Delete.</w:t>
+      </w:r>
+    </w:p>
+    <w:p>
+      <w:r>
+        <w:t>Ако потребителя има роля на собственик на имот, то той ще може само да наблюдава своите задължения и да вижда дали те са маркирани като платени.</w:t>
+      </w:r>
+      <w:r>
+        <w:t xml:space="preserve"> </w:t>
+      </w:r>
+    </w:p>
+    <w:p>
+      <w:r>
+        <w:t xml:space="preserve">Създаването на съдължения е възможно само от домоуправителите и става или чрез избиране на бутона </w:t>
+      </w:r>
+      <w:r>
+        <w:rPr>
+          <w:lang w:val="en-US"/>
+        </w:rPr>
+        <w:t xml:space="preserve">Create </w:t>
+      </w:r>
+      <w:proofErr w:type="spellStart"/>
+      <w:r>
+        <w:rPr>
+          <w:lang w:val="en-US"/>
+        </w:rPr>
+        <w:t>от</w:t>
+      </w:r>
+      <w:proofErr w:type="spellEnd"/>
+      <w:r>
+        <w:rPr>
+          <w:lang w:val="en-US"/>
+        </w:rPr>
+        <w:t xml:space="preserve"> </w:t>
+      </w:r>
+      <w:proofErr w:type="spellStart"/>
+      <w:r>
+        <w:rPr>
+          <w:lang w:val="en-US"/>
+        </w:rPr>
+        <w:t>контекстното</w:t>
+      </w:r>
+      <w:proofErr w:type="spellEnd"/>
+      <w:r>
+        <w:rPr>
+          <w:lang w:val="en-US"/>
+        </w:rPr>
+        <w:t xml:space="preserve"> </w:t>
+      </w:r>
+      <w:proofErr w:type="spellStart"/>
+      <w:r>
+        <w:rPr>
+          <w:lang w:val="en-US"/>
+        </w:rPr>
+        <w:t>меню</w:t>
+      </w:r>
+      <w:proofErr w:type="spellEnd"/>
+      <w:r>
+        <w:rPr>
+          <w:lang w:val="en-US"/>
+        </w:rPr>
+        <w:t xml:space="preserve"> </w:t>
+      </w:r>
+      <w:proofErr w:type="spellStart"/>
+      <w:r>
+        <w:rPr>
+          <w:lang w:val="en-US"/>
+        </w:rPr>
+        <w:t>или</w:t>
+      </w:r>
+      <w:proofErr w:type="spellEnd"/>
+      <w:r>
+        <w:rPr>
+          <w:lang w:val="en-US"/>
+        </w:rPr>
+        <w:t xml:space="preserve"> </w:t>
+      </w:r>
+      <w:proofErr w:type="spellStart"/>
+      <w:r>
+        <w:rPr>
+          <w:lang w:val="en-US"/>
+        </w:rPr>
+        <w:t>чрез</w:t>
+      </w:r>
+      <w:proofErr w:type="spellEnd"/>
+      <w:r>
+        <w:rPr>
+          <w:lang w:val="en-US"/>
+        </w:rPr>
+        <w:t xml:space="preserve"> </w:t>
+      </w:r>
+      <w:proofErr w:type="spellStart"/>
+      <w:r>
+        <w:rPr>
+          <w:lang w:val="en-US"/>
+        </w:rPr>
+        <w:t>избиране</w:t>
+      </w:r>
+      <w:proofErr w:type="spellEnd"/>
+      <w:r>
+        <w:rPr>
+          <w:lang w:val="en-US"/>
+        </w:rPr>
+        <w:t xml:space="preserve"> </w:t>
+      </w:r>
+      <w:proofErr w:type="spellStart"/>
+      <w:r>
+        <w:rPr>
+          <w:lang w:val="en-US"/>
+        </w:rPr>
+        <w:t>на</w:t>
+      </w:r>
+      <w:proofErr w:type="spellEnd"/>
+      <w:r>
+        <w:rPr>
+          <w:lang w:val="en-US"/>
+        </w:rPr>
+        <w:t xml:space="preserve"> </w:t>
+      </w:r>
+      <w:proofErr w:type="spellStart"/>
+      <w:r>
+        <w:rPr>
+          <w:lang w:val="en-US"/>
+        </w:rPr>
+        <w:t>бутона</w:t>
+      </w:r>
+      <w:proofErr w:type="spellEnd"/>
+      <w:r>
+        <w:rPr>
+          <w:lang w:val="en-US"/>
+        </w:rPr>
+        <w:t xml:space="preserve"> Create New </w:t>
+      </w:r>
+      <w:r>
+        <w:t>от екрана за преглеждане.</w:t>
+      </w:r>
+    </w:p>
+    <w:p>
+      <w:pPr>
+        <w:rPr>
+          <w:lang w:val="en-US"/>
+        </w:rPr>
+      </w:pPr>
+      <w:r>
+        <w:t xml:space="preserve">От менюто </w:t>
+      </w:r>
+      <w:r>
+        <w:rPr>
+          <w:lang w:val="en-US"/>
+        </w:rPr>
+        <w:t xml:space="preserve">Questionnaires </w:t>
+      </w:r>
+      <w:r>
+        <w:t xml:space="preserve">се управлява анкетната функционалност на приложението. По подобие на предишното меню се дефинират два избора – </w:t>
+      </w:r>
+      <w:r>
+        <w:rPr>
+          <w:lang w:val="en-US"/>
+        </w:rPr>
+        <w:t xml:space="preserve">Create </w:t>
+      </w:r>
+      <w:r>
+        <w:t xml:space="preserve">и </w:t>
+      </w:r>
+      <w:r>
+        <w:rPr>
+          <w:lang w:val="en-US"/>
+        </w:rPr>
+        <w:t>View.</w:t>
+      </w:r>
+    </w:p>
+    <w:p>
+      <w:r>
+        <w:t xml:space="preserve">След избиране на </w:t>
+      </w:r>
+      <w:r>
+        <w:rPr>
+          <w:lang w:val="en-US"/>
+        </w:rPr>
+        <w:t xml:space="preserve">Create </w:t>
+      </w:r>
+      <w:r>
+        <w:t>се появява формата за създаване на въпроси.</w:t>
+      </w:r>
+    </w:p>
+    <w:p>
+      <w:r>
+        <w:rPr>
+          <w:noProof/>
+          <w:lang w:eastAsia="bg-BG"/>
+        </w:rPr>
+        <w:lastRenderedPageBreak/>
+        <w:drawing>
+          <wp:inline distT="0" distB="0" distL="0" distR="0" wp14:anchorId="60210438" wp14:editId="488B3EA1">
+            <wp:extent cx="5760720" cy="1504315"/>
+            <wp:effectExtent l="0" t="0" r="0" b="635"/>
+            <wp:docPr id="23" name="Picture 23"/>
+            <wp:cNvGraphicFramePr>
+              <a:graphicFrameLocks xmlns:a="http://schemas.openxmlformats.org/drawingml/2006/main" noChangeAspect="1"/>
+            </wp:cNvGraphicFramePr>
+            <a:graphic xmlns:a="http://schemas.openxmlformats.org/drawingml/2006/main">
+              <a:graphicData uri="http://schemas.openxmlformats.org/drawingml/2006/picture">
+                <pic:pic xmlns:pic="http://schemas.openxmlformats.org/drawingml/2006/picture">
+                  <pic:nvPicPr>
+                    <pic:cNvPr id="1" name=""/>
+                    <pic:cNvPicPr/>
+                  </pic:nvPicPr>
+                  <pic:blipFill>
+                    <a:blip r:embed="rId28"/>
+                    <a:stretch>
+                      <a:fillRect/>
+                    </a:stretch>
+                  </pic:blipFill>
+                  <pic:spPr>
+                    <a:xfrm>
+                      <a:off x="0" y="0"/>
+                      <a:ext cx="5760720" cy="1504315"/>
+                    </a:xfrm>
+                    <a:prstGeom prst="rect">
+                      <a:avLst/>
+                    </a:prstGeom>
+                  </pic:spPr>
+                </pic:pic>
+              </a:graphicData>
+            </a:graphic>
+          </wp:inline>
+        </w:drawing>
+      </w:r>
+    </w:p>
+    <w:p>
+      <w:r>
+        <w:t xml:space="preserve">След въвеждане на конкретен въпрос и избиране на бутона </w:t>
+      </w:r>
+      <w:r>
+        <w:rPr>
+          <w:lang w:val="en-US"/>
+        </w:rPr>
+        <w:t>Create</w:t>
+      </w:r>
+      <w:r>
+        <w:t>, се създава въпрос в базата данни, който може да се иползва при създаването на общи събрания.</w:t>
+      </w:r>
+    </w:p>
+    <w:p>
+      <w:pPr>
+        <w:rPr>
+          <w:lang w:val="en-US"/>
+        </w:rPr>
+      </w:pPr>
+    </w:p>
+    <w:p>
+      <w:r>
+        <w:t xml:space="preserve">При избиране на </w:t>
+      </w:r>
+      <w:r>
+        <w:rPr>
+          <w:lang w:val="en-US"/>
+        </w:rPr>
+        <w:t xml:space="preserve">View </w:t>
+      </w:r>
+      <w:r>
+        <w:t>от контекстното меню се показва екран предоставящ на потребителя всички създадени въпроси.</w:t>
+      </w:r>
+    </w:p>
+    <w:p/>
+    <w:p>
+      <w:r>
+        <w:rPr>
+          <w:noProof/>
+          <w:lang w:eastAsia="bg-BG"/>
+        </w:rPr>
+        <w:drawing>
+          <wp:inline distT="0" distB="0" distL="0" distR="0" wp14:anchorId="272F26FE" wp14:editId="01E16989">
+            <wp:extent cx="5760720" cy="2373630"/>
+            <wp:effectExtent l="0" t="0" r="0" b="7620"/>
+            <wp:docPr id="24" name="Picture 24"/>
+            <wp:cNvGraphicFramePr>
+              <a:graphicFrameLocks xmlns:a="http://schemas.openxmlformats.org/drawingml/2006/main" noChangeAspect="1"/>
+            </wp:cNvGraphicFramePr>
+            <a:graphic xmlns:a="http://schemas.openxmlformats.org/drawingml/2006/main">
+              <a:graphicData uri="http://schemas.openxmlformats.org/drawingml/2006/picture">
+                <pic:pic xmlns:pic="http://schemas.openxmlformats.org/drawingml/2006/picture">
+                  <pic:nvPicPr>
+                    <pic:cNvPr id="1" name=""/>
+                    <pic:cNvPicPr/>
+                  </pic:nvPicPr>
+                  <pic:blipFill>
+                    <a:blip r:embed="rId29"/>
+                    <a:stretch>
+                      <a:fillRect/>
+                    </a:stretch>
+                  </pic:blipFill>
+                  <pic:spPr>
+                    <a:xfrm>
+                      <a:off x="0" y="0"/>
+                      <a:ext cx="5760720" cy="2373630"/>
+                    </a:xfrm>
+                    <a:prstGeom prst="rect">
+                      <a:avLst/>
+                    </a:prstGeom>
+                  </pic:spPr>
+                </pic:pic>
+              </a:graphicData>
+            </a:graphic>
+          </wp:inline>
+        </w:drawing>
+      </w:r>
+    </w:p>
+    <w:p>
+      <w:r>
+        <w:t xml:space="preserve">В новия прозорец се показва информация за това дали текущия потребител одобрил въпроса за следващото общо събрание във колоната </w:t>
+      </w:r>
+      <w:r>
+        <w:rPr>
+          <w:lang w:val="en-US"/>
+        </w:rPr>
+        <w:t xml:space="preserve">Voted. В </w:t>
+      </w:r>
+      <w:proofErr w:type="spellStart"/>
+      <w:r>
+        <w:rPr>
+          <w:lang w:val="en-US"/>
+        </w:rPr>
+        <w:t>колоната</w:t>
+      </w:r>
+      <w:proofErr w:type="spellEnd"/>
+      <w:r>
+        <w:rPr>
+          <w:lang w:val="en-US"/>
+        </w:rPr>
+        <w:t xml:space="preserve"> likes </w:t>
+      </w:r>
+      <w:r>
+        <w:t xml:space="preserve">се дава информация за това, колко потребители са одобрили въпроса. </w:t>
+      </w:r>
+      <w:r>
+        <w:t xml:space="preserve">Бутона </w:t>
+      </w:r>
+      <w:r>
+        <w:rPr>
+          <w:lang w:val="en-US"/>
+        </w:rPr>
+        <w:t xml:space="preserve">Edit </w:t>
+      </w:r>
+      <w:r>
+        <w:t xml:space="preserve">дава възможност да се редактира въпроса, бутона </w:t>
+      </w:r>
+      <w:r>
+        <w:rPr>
+          <w:lang w:val="en-US"/>
+        </w:rPr>
+        <w:t xml:space="preserve">Delete </w:t>
+      </w:r>
+      <w:r>
+        <w:t xml:space="preserve">да се изтрия а бутона </w:t>
+      </w:r>
+      <w:proofErr w:type="spellStart"/>
+      <w:r>
+        <w:rPr>
+          <w:lang w:val="en-US"/>
+        </w:rPr>
+        <w:t>ToggleVote</w:t>
+      </w:r>
+      <w:proofErr w:type="spellEnd"/>
+      <w:r>
+        <w:rPr>
+          <w:lang w:val="en-US"/>
+        </w:rPr>
+        <w:t xml:space="preserve"> </w:t>
+      </w:r>
+      <w:r>
+        <w:t xml:space="preserve">служи за да се маркира от текущия потребител на системата че той одобрява въпроса. Ако даден въпрос вече е изтекъл, то той се маркира като </w:t>
+      </w:r>
+      <w:proofErr w:type="spellStart"/>
+      <w:r>
+        <w:rPr>
+          <w:lang w:val="en-US"/>
+        </w:rPr>
+        <w:t>InActive</w:t>
+      </w:r>
+      <w:proofErr w:type="spellEnd"/>
+      <w:r>
+        <w:rPr>
+          <w:lang w:val="en-US"/>
+        </w:rPr>
+        <w:t xml:space="preserve"> </w:t>
+      </w:r>
+      <w:r>
+        <w:t>и към него не може да се гласува.</w:t>
+      </w:r>
+    </w:p>
+    <w:p>
+      <w:pPr>
+        <w:rPr>
+          <w:lang w:val="en-US"/>
+        </w:rPr>
+      </w:pPr>
+    </w:p>
+    <w:p>
+      <w:r>
+        <w:t>Меню</w:t>
+      </w:r>
+      <w:r>
+        <w:rPr>
+          <w:lang w:val="en-US"/>
+        </w:rPr>
+        <w:t xml:space="preserve"> Meetings</w:t>
+      </w:r>
+      <w:r>
+        <w:t xml:space="preserve"> предостава функционалности за преглеждане на вече създадените общи събрания и създаването на нови такива.</w:t>
+      </w:r>
+      <w:r>
+        <w:br/>
+        <w:t xml:space="preserve">При натискане на бутона </w:t>
+      </w:r>
+      <w:r>
+        <w:rPr>
+          <w:lang w:val="en-US"/>
+        </w:rPr>
+        <w:t xml:space="preserve">Create </w:t>
+      </w:r>
+      <w:r>
+        <w:t>се визуализира форма за създаване на ново общо събрание</w:t>
+      </w:r>
+    </w:p>
+    <w:p>
+      <w:r>
+        <w:rPr>
+          <w:noProof/>
+          <w:lang w:eastAsia="bg-BG"/>
+        </w:rPr>
+        <w:lastRenderedPageBreak/>
+        <w:drawing>
+          <wp:inline distT="0" distB="0" distL="0" distR="0" wp14:anchorId="2C95421A" wp14:editId="536D43C2">
+            <wp:extent cx="5760720" cy="2526665"/>
+            <wp:effectExtent l="0" t="0" r="0" b="6985"/>
+            <wp:docPr id="25" name="Picture 25"/>
+            <wp:cNvGraphicFramePr>
+              <a:graphicFrameLocks xmlns:a="http://schemas.openxmlformats.org/drawingml/2006/main" noChangeAspect="1"/>
+            </wp:cNvGraphicFramePr>
+            <a:graphic xmlns:a="http://schemas.openxmlformats.org/drawingml/2006/main">
+              <a:graphicData uri="http://schemas.openxmlformats.org/drawingml/2006/picture">
+                <pic:pic xmlns:pic="http://schemas.openxmlformats.org/drawingml/2006/picture">
+                  <pic:nvPicPr>
+                    <pic:cNvPr id="1" name=""/>
+                    <pic:cNvPicPr/>
+                  </pic:nvPicPr>
+                  <pic:blipFill>
+                    <a:blip r:embed="rId30"/>
+                    <a:stretch>
+                      <a:fillRect/>
+                    </a:stretch>
+                  </pic:blipFill>
+                  <pic:spPr>
+                    <a:xfrm>
+                      <a:off x="0" y="0"/>
+                      <a:ext cx="5760720" cy="2526665"/>
+                    </a:xfrm>
+                    <a:prstGeom prst="rect">
+                      <a:avLst/>
+                    </a:prstGeom>
+                  </pic:spPr>
+                </pic:pic>
+              </a:graphicData>
+            </a:graphic>
+          </wp:inline>
+        </w:drawing>
+      </w:r>
+    </w:p>
+    <w:p>
+      <w:r>
+        <w:t xml:space="preserve">В него се въвеждат данните за дата на събитието, местоположение, коментар и се избират въпросите от анкетната функционалност, които домоуправителя реши че трябва да се дискутират. </w:t>
+      </w:r>
+    </w:p>
+    <w:p>
+      <w:pPr>
+        <w:rPr>
+          <w:lang w:val="en-US"/>
+        </w:rPr>
+      </w:pPr>
+      <w:r>
+        <w:t xml:space="preserve">При избиране на </w:t>
+      </w:r>
+      <w:r>
+        <w:rPr>
+          <w:lang w:val="en-US"/>
+        </w:rPr>
+        <w:t xml:space="preserve">View </w:t>
+      </w:r>
+      <w:r>
+        <w:t xml:space="preserve">се визуализират вече създадените общи събрания. Предоставя се възможност за генериране на списък с въпросите в нов раздел от бразуъра, като удобство е възможно списъка да се принтира. Генерирането става посредством натискане на бутона </w:t>
+      </w:r>
+      <w:r>
+        <w:rPr>
+          <w:lang w:val="en-US"/>
+        </w:rPr>
+        <w:t>Create Table.</w:t>
+      </w:r>
+    </w:p>
+    <w:p>
+      <w:r>
+        <w:rPr>
+          <w:noProof/>
+          <w:lang w:eastAsia="bg-BG"/>
+        </w:rPr>
+        <w:drawing>
+          <wp:inline distT="0" distB="0" distL="0" distR="0" wp14:anchorId="2A227497" wp14:editId="3ACEEB77">
+            <wp:extent cx="5760720" cy="1569720"/>
+            <wp:effectExtent l="0" t="0" r="0" b="0"/>
+            <wp:docPr id="26" name="Picture 26"/>
+            <wp:cNvGraphicFramePr>
+              <a:graphicFrameLocks xmlns:a="http://schemas.openxmlformats.org/drawingml/2006/main" noChangeAspect="1"/>
+            </wp:cNvGraphicFramePr>
+            <a:graphic xmlns:a="http://schemas.openxmlformats.org/drawingml/2006/main">
+              <a:graphicData uri="http://schemas.openxmlformats.org/drawingml/2006/picture">
+                <pic:pic xmlns:pic="http://schemas.openxmlformats.org/drawingml/2006/picture">
+                  <pic:nvPicPr>
+                    <pic:cNvPr id="1" name=""/>
+                    <pic:cNvPicPr/>
+                  </pic:nvPicPr>
+                  <pic:blipFill>
+                    <a:blip r:embed="rId31"/>
+                    <a:stretch>
+                      <a:fillRect/>
+                    </a:stretch>
+                  </pic:blipFill>
+                  <pic:spPr>
+                    <a:xfrm>
+                      <a:off x="0" y="0"/>
+                      <a:ext cx="5760720" cy="1569720"/>
+                    </a:xfrm>
+                    <a:prstGeom prst="rect">
+                      <a:avLst/>
+                    </a:prstGeom>
+                  </pic:spPr>
+                </pic:pic>
+              </a:graphicData>
+            </a:graphic>
+          </wp:inline>
+        </w:drawing>
+      </w:r>
+    </w:p>
+    <w:p/>
+    <w:p>
+      <w:r>
+        <w:t>Така изглежда генерираната таблица</w:t>
+      </w:r>
+    </w:p>
+    <w:p>
+      <w:r>
+        <w:rPr>
+          <w:noProof/>
+          <w:lang w:eastAsia="bg-BG"/>
+        </w:rPr>
+        <w:drawing>
+          <wp:inline distT="0" distB="0" distL="0" distR="0" wp14:anchorId="3E387C12" wp14:editId="52209F62">
+            <wp:extent cx="2844800" cy="1501975"/>
+            <wp:effectExtent l="0" t="0" r="0" b="3175"/>
+            <wp:docPr id="27" name="Picture 27"/>
+            <wp:cNvGraphicFramePr>
+              <a:graphicFrameLocks xmlns:a="http://schemas.openxmlformats.org/drawingml/2006/main" noChangeAspect="1"/>
+            </wp:cNvGraphicFramePr>
+            <a:graphic xmlns:a="http://schemas.openxmlformats.org/drawingml/2006/main">
+              <a:graphicData uri="http://schemas.openxmlformats.org/drawingml/2006/picture">
+                <pic:pic xmlns:pic="http://schemas.openxmlformats.org/drawingml/2006/picture">
+                  <pic:nvPicPr>
+                    <pic:cNvPr id="1" name=""/>
+                    <pic:cNvPicPr/>
+                  </pic:nvPicPr>
+                  <pic:blipFill>
+                    <a:blip r:embed="rId32"/>
+                    <a:stretch>
+                      <a:fillRect/>
+                    </a:stretch>
+                  </pic:blipFill>
+                  <pic:spPr>
+                    <a:xfrm>
+                      <a:off x="0" y="0"/>
+                      <a:ext cx="2852335" cy="1505954"/>
+                    </a:xfrm>
+                    <a:prstGeom prst="rect">
+                      <a:avLst/>
+                    </a:prstGeom>
+                  </pic:spPr>
+                </pic:pic>
+              </a:graphicData>
+            </a:graphic>
+          </wp:inline>
+        </w:drawing>
+      </w:r>
+    </w:p>
+    <w:p>
+      <w:r>
+        <w:t xml:space="preserve">При натискане на менюто </w:t>
+      </w:r>
+      <w:r>
+        <w:rPr>
+          <w:lang w:val="en-US"/>
+        </w:rPr>
+        <w:t xml:space="preserve">Manager </w:t>
+      </w:r>
+      <w:r>
+        <w:t>се визуализират опции за менажиране на сградите, домоуправителите, собствениците на имоти и самите имоти.</w:t>
+      </w:r>
+    </w:p>
+    <w:p>
+      <w:r>
+        <w:rPr>
+          <w:noProof/>
+          <w:lang w:eastAsia="bg-BG"/>
+        </w:rPr>
+        <w:lastRenderedPageBreak/>
+        <w:drawing>
+          <wp:inline distT="0" distB="0" distL="0" distR="0" wp14:anchorId="795BB9AD" wp14:editId="737EEFD3">
+            <wp:extent cx="4728409" cy="1109133"/>
+            <wp:effectExtent l="0" t="0" r="0" b="0"/>
+            <wp:docPr id="28" name="Picture 28"/>
+            <wp:cNvGraphicFramePr>
+              <a:graphicFrameLocks xmlns:a="http://schemas.openxmlformats.org/drawingml/2006/main" noChangeAspect="1"/>
+            </wp:cNvGraphicFramePr>
+            <a:graphic xmlns:a="http://schemas.openxmlformats.org/drawingml/2006/main">
+              <a:graphicData uri="http://schemas.openxmlformats.org/drawingml/2006/picture">
+                <pic:pic xmlns:pic="http://schemas.openxmlformats.org/drawingml/2006/picture">
+                  <pic:nvPicPr>
+                    <pic:cNvPr id="1" name=""/>
+                    <pic:cNvPicPr/>
+                  </pic:nvPicPr>
+                  <pic:blipFill>
+                    <a:blip r:embed="rId33"/>
+                    <a:stretch>
+                      <a:fillRect/>
+                    </a:stretch>
+                  </pic:blipFill>
+                  <pic:spPr>
+                    <a:xfrm>
+                      <a:off x="0" y="0"/>
+                      <a:ext cx="4738551" cy="1111512"/>
+                    </a:xfrm>
+                    <a:prstGeom prst="rect">
+                      <a:avLst/>
+                    </a:prstGeom>
+                  </pic:spPr>
+                </pic:pic>
+              </a:graphicData>
+            </a:graphic>
+          </wp:inline>
+        </w:drawing>
+      </w:r>
+    </w:p>
+    <w:p/>
+    <w:p>
+      <w:r>
+        <w:t xml:space="preserve">При избиране на </w:t>
+      </w:r>
+      <w:r>
+        <w:rPr>
+          <w:lang w:val="en-US"/>
+        </w:rPr>
+        <w:t xml:space="preserve">Buildings </w:t>
+      </w:r>
+      <w:r>
+        <w:t>се визуализира формата за управление на сградите.</w:t>
+      </w:r>
+    </w:p>
+    <w:p>
+      <w:r>
+        <w:rPr>
+          <w:noProof/>
+          <w:lang w:eastAsia="bg-BG"/>
+        </w:rPr>
+        <w:drawing>
+          <wp:inline distT="0" distB="0" distL="0" distR="0" wp14:anchorId="2BA9A5EE" wp14:editId="7A3AACC5">
+            <wp:extent cx="5760720" cy="2862580"/>
+            <wp:effectExtent l="0" t="0" r="0" b="0"/>
+            <wp:docPr id="29" name="Picture 29"/>
+            <wp:cNvGraphicFramePr>
+              <a:graphicFrameLocks xmlns:a="http://schemas.openxmlformats.org/drawingml/2006/main" noChangeAspect="1"/>
+            </wp:cNvGraphicFramePr>
+            <a:graphic xmlns:a="http://schemas.openxmlformats.org/drawingml/2006/main">
+              <a:graphicData uri="http://schemas.openxmlformats.org/drawingml/2006/picture">
+                <pic:pic xmlns:pic="http://schemas.openxmlformats.org/drawingml/2006/picture">
+                  <pic:nvPicPr>
+                    <pic:cNvPr id="1" name=""/>
+                    <pic:cNvPicPr/>
+                  </pic:nvPicPr>
+                  <pic:blipFill>
+                    <a:blip r:embed="rId34"/>
+                    <a:stretch>
+                      <a:fillRect/>
+                    </a:stretch>
+                  </pic:blipFill>
+                  <pic:spPr>
+                    <a:xfrm>
+                      <a:off x="0" y="0"/>
+                      <a:ext cx="5760720" cy="2862580"/>
+                    </a:xfrm>
+                    <a:prstGeom prst="rect">
+                      <a:avLst/>
+                    </a:prstGeom>
+                  </pic:spPr>
+                </pic:pic>
+              </a:graphicData>
+            </a:graphic>
+          </wp:inline>
+        </w:drawing>
+      </w:r>
+    </w:p>
+    <w:p>
+      <w:pPr>
+        <w:rPr>
+          <w:lang w:val="en-US"/>
+        </w:rPr>
+      </w:pPr>
+      <w:r>
+        <w:t xml:space="preserve">Както при </w:t>
+      </w:r>
+      <w:r>
+        <w:t>другите менюта се предоставя функционалност за редактиране и триене.</w:t>
+      </w:r>
+    </w:p>
+    <w:p>
+      <w:r>
+        <w:t xml:space="preserve">При избиране на опцията </w:t>
+      </w:r>
+      <w:proofErr w:type="spellStart"/>
+      <w:r>
+        <w:rPr>
+          <w:lang w:val="en-US"/>
+        </w:rPr>
+        <w:t>HouseManagers</w:t>
+      </w:r>
+      <w:proofErr w:type="spellEnd"/>
+      <w:r>
+        <w:rPr>
+          <w:lang w:val="en-US"/>
+        </w:rPr>
+        <w:t xml:space="preserve"> </w:t>
+      </w:r>
+      <w:r>
+        <w:t>се отваря формата за управление на домоуправителите.</w:t>
+      </w:r>
+    </w:p>
+    <w:p>
+      <w:pPr>
+        <w:rPr>
+          <w:noProof/>
+          <w:lang w:eastAsia="bg-BG"/>
+        </w:rPr>
+      </w:pPr>
+      <w:r>
+        <w:rPr>
+          <w:noProof/>
+          <w:lang w:eastAsia="bg-BG"/>
+        </w:rPr>
+        <w:t xml:space="preserve"> </w:t>
+      </w:r>
+      <w:r>
+        <w:rPr>
+          <w:noProof/>
+          <w:lang w:eastAsia="bg-BG"/>
+        </w:rPr>
+        <w:drawing>
+          <wp:inline distT="0" distB="0" distL="0" distR="0" wp14:anchorId="4F4FE9D6" wp14:editId="7953B822">
+            <wp:extent cx="5760720" cy="1852295"/>
+            <wp:effectExtent l="0" t="0" r="0" b="0"/>
+            <wp:docPr id="30" name="Picture 30"/>
+            <wp:cNvGraphicFramePr>
+              <a:graphicFrameLocks xmlns:a="http://schemas.openxmlformats.org/drawingml/2006/main" noChangeAspect="1"/>
+            </wp:cNvGraphicFramePr>
+            <a:graphic xmlns:a="http://schemas.openxmlformats.org/drawingml/2006/main">
+              <a:graphicData uri="http://schemas.openxmlformats.org/drawingml/2006/picture">
+                <pic:pic xmlns:pic="http://schemas.openxmlformats.org/drawingml/2006/picture">
+                  <pic:nvPicPr>
+                    <pic:cNvPr id="1" name=""/>
+                    <pic:cNvPicPr/>
+                  </pic:nvPicPr>
+                  <pic:blipFill>
+                    <a:blip r:embed="rId35"/>
+                    <a:stretch>
+                      <a:fillRect/>
+                    </a:stretch>
+                  </pic:blipFill>
+                  <pic:spPr>
+                    <a:xfrm>
+                      <a:off x="0" y="0"/>
+                      <a:ext cx="5760720" cy="1852295"/>
+                    </a:xfrm>
+                    <a:prstGeom prst="rect">
+                      <a:avLst/>
+                    </a:prstGeom>
+                  </pic:spPr>
+                </pic:pic>
+              </a:graphicData>
+            </a:graphic>
+          </wp:inline>
+        </w:drawing>
+      </w:r>
+    </w:p>
+    <w:p>
+      <w:pPr>
+        <w:rPr>
+          <w:noProof/>
+          <w:lang w:eastAsia="bg-BG"/>
+        </w:rPr>
+      </w:pPr>
+    </w:p>
+    <w:p>
+      <w:pPr>
+        <w:rPr>
+          <w:noProof/>
+          <w:lang w:eastAsia="bg-BG"/>
+        </w:rPr>
+      </w:pPr>
+      <w:r>
+        <w:rPr>
+          <w:noProof/>
+          <w:lang w:eastAsia="bg-BG"/>
+        </w:rPr>
+        <w:t>При избиране на опцията Property Owners се визуализират текущи собственици на имоти.</w:t>
+      </w:r>
+      <w:r>
+        <w:rPr>
+          <w:noProof/>
+          <w:lang w:eastAsia="bg-BG"/>
+        </w:rPr>
+        <w:t xml:space="preserve"> </w:t>
+      </w:r>
+      <w:r>
+        <w:rPr>
+          <w:noProof/>
+          <w:lang w:eastAsia="bg-BG"/>
+        </w:rPr>
+        <w:t xml:space="preserve">Тук като функционалност в ключва възможността на даден потребител да се забрани да създава </w:t>
+      </w:r>
+      <w:r>
+        <w:rPr>
+          <w:noProof/>
+          <w:lang w:eastAsia="bg-BG"/>
+        </w:rPr>
+        <w:lastRenderedPageBreak/>
+        <w:t xml:space="preserve">анкети чрез натискане на бутона – </w:t>
+      </w:r>
+      <w:r>
+        <w:rPr>
+          <w:noProof/>
+          <w:lang w:val="en-US" w:eastAsia="bg-BG"/>
+        </w:rPr>
+        <w:t>Mark as Banned.</w:t>
+      </w:r>
+      <w:r>
+        <w:rPr>
+          <w:noProof/>
+          <w:lang w:eastAsia="bg-BG"/>
+        </w:rPr>
+        <w:drawing>
+          <wp:inline distT="0" distB="0" distL="0" distR="0" wp14:anchorId="033B7254" wp14:editId="4C7C7DAE">
+            <wp:extent cx="5760720" cy="2273300"/>
+            <wp:effectExtent l="0" t="0" r="0" b="0"/>
+            <wp:docPr id="31" name="Picture 31"/>
+            <wp:cNvGraphicFramePr>
+              <a:graphicFrameLocks xmlns:a="http://schemas.openxmlformats.org/drawingml/2006/main" noChangeAspect="1"/>
+            </wp:cNvGraphicFramePr>
+            <a:graphic xmlns:a="http://schemas.openxmlformats.org/drawingml/2006/main">
+              <a:graphicData uri="http://schemas.openxmlformats.org/drawingml/2006/picture">
+                <pic:pic xmlns:pic="http://schemas.openxmlformats.org/drawingml/2006/picture">
+                  <pic:nvPicPr>
+                    <pic:cNvPr id="1" name=""/>
+                    <pic:cNvPicPr/>
+                  </pic:nvPicPr>
+                  <pic:blipFill>
+                    <a:blip r:embed="rId36"/>
+                    <a:stretch>
+                      <a:fillRect/>
+                    </a:stretch>
+                  </pic:blipFill>
+                  <pic:spPr>
+                    <a:xfrm>
+                      <a:off x="0" y="0"/>
+                      <a:ext cx="5760720" cy="2273300"/>
+                    </a:xfrm>
+                    <a:prstGeom prst="rect">
+                      <a:avLst/>
+                    </a:prstGeom>
+                  </pic:spPr>
+                </pic:pic>
+              </a:graphicData>
+            </a:graphic>
+          </wp:inline>
+        </w:drawing>
+      </w:r>
+    </w:p>
+    <w:p>
+      <w:pPr>
+        <w:rPr>
+          <w:lang w:val="en-US"/>
+        </w:rPr>
+      </w:pPr>
+    </w:p>
+    <w:p>
+      <w:r>
+        <w:t xml:space="preserve">При избиране на бутона </w:t>
+      </w:r>
+      <w:r>
+        <w:rPr>
+          <w:lang w:val="en-US"/>
+        </w:rPr>
+        <w:t xml:space="preserve">Create New </w:t>
+      </w:r>
+      <w:r>
+        <w:t>се визулизра форма за регистрация.</w:t>
+      </w:r>
+      <w:r>
+        <w:t xml:space="preserve"> </w:t>
+      </w:r>
+      <w:r>
+        <w:t xml:space="preserve">Тук домоуправителя въвежда специфични данни за собственика като адрес на електронна поща, парола, собствено име, фамилно име и телефон за връзка. След избиране на бутона </w:t>
+      </w:r>
+      <w:r>
+        <w:rPr>
+          <w:lang w:val="en-US"/>
+        </w:rPr>
+        <w:t xml:space="preserve">Create </w:t>
+      </w:r>
+      <w:r>
+        <w:t>се прави заявка към базата и се прави запис.</w:t>
+      </w:r>
+    </w:p>
+    <w:p>
+      <w:r>
+        <w:rPr>
+          <w:noProof/>
+          <w:lang w:eastAsia="bg-BG"/>
+        </w:rPr>
+        <w:drawing>
+          <wp:inline distT="0" distB="0" distL="0" distR="0" wp14:anchorId="64EACC58" wp14:editId="37FD74CF">
+            <wp:extent cx="5760720" cy="3561080"/>
+            <wp:effectExtent l="0" t="0" r="0" b="1270"/>
+            <wp:docPr id="32" name="Picture 32"/>
+            <wp:cNvGraphicFramePr>
+              <a:graphicFrameLocks xmlns:a="http://schemas.openxmlformats.org/drawingml/2006/main" noChangeAspect="1"/>
+            </wp:cNvGraphicFramePr>
+            <a:graphic xmlns:a="http://schemas.openxmlformats.org/drawingml/2006/main">
+              <a:graphicData uri="http://schemas.openxmlformats.org/drawingml/2006/picture">
+                <pic:pic xmlns:pic="http://schemas.openxmlformats.org/drawingml/2006/picture">
+                  <pic:nvPicPr>
+                    <pic:cNvPr id="1" name=""/>
+                    <pic:cNvPicPr/>
+                  </pic:nvPicPr>
+                  <pic:blipFill>
+                    <a:blip r:embed="rId37"/>
+                    <a:stretch>
+                      <a:fillRect/>
+                    </a:stretch>
+                  </pic:blipFill>
+                  <pic:spPr>
+                    <a:xfrm>
+                      <a:off x="0" y="0"/>
+                      <a:ext cx="5760720" cy="3561080"/>
+                    </a:xfrm>
+                    <a:prstGeom prst="rect">
+                      <a:avLst/>
+                    </a:prstGeom>
+                  </pic:spPr>
+                </pic:pic>
+              </a:graphicData>
+            </a:graphic>
+          </wp:inline>
+        </w:drawing>
+      </w:r>
+    </w:p>
+    <w:p/>
+    <w:p>
+      <w:r>
+        <w:t xml:space="preserve">При избиране на менюто </w:t>
+      </w:r>
+      <w:r>
+        <w:rPr>
+          <w:lang w:val="en-US"/>
+        </w:rPr>
+        <w:t xml:space="preserve">Properties </w:t>
+      </w:r>
+      <w:r>
+        <w:t xml:space="preserve">се визуализират създадените имоти. Ако потребителя избере бутона </w:t>
+      </w:r>
+      <w:r>
+        <w:rPr>
+          <w:lang w:val="en-US"/>
+        </w:rPr>
+        <w:t xml:space="preserve">Create new </w:t>
+      </w:r>
+      <w:r>
+        <w:t>се отваря форма за създаване на нов имот. В нея домоуправителя въвежда площта на имота, описателен коментар, тип на имота, собственик на имота, и сграда в която се дефинира имота.</w:t>
+      </w:r>
+    </w:p>
+    <w:p>
+      <w:r>
+        <w:rPr>
+          <w:noProof/>
+          <w:lang w:eastAsia="bg-BG"/>
+        </w:rPr>
+        <w:lastRenderedPageBreak/>
+        <w:drawing>
+          <wp:inline distT="0" distB="0" distL="0" distR="0" wp14:anchorId="53E3459B" wp14:editId="69D58C37">
+            <wp:extent cx="5760720" cy="2506345"/>
+            <wp:effectExtent l="0" t="0" r="0" b="8255"/>
+            <wp:docPr id="33" name="Picture 33"/>
+            <wp:cNvGraphicFramePr>
+              <a:graphicFrameLocks xmlns:a="http://schemas.openxmlformats.org/drawingml/2006/main" noChangeAspect="1"/>
+            </wp:cNvGraphicFramePr>
+            <a:graphic xmlns:a="http://schemas.openxmlformats.org/drawingml/2006/main">
+              <a:graphicData uri="http://schemas.openxmlformats.org/drawingml/2006/picture">
+                <pic:pic xmlns:pic="http://schemas.openxmlformats.org/drawingml/2006/picture">
+                  <pic:nvPicPr>
+                    <pic:cNvPr id="1" name=""/>
+                    <pic:cNvPicPr/>
+                  </pic:nvPicPr>
+                  <pic:blipFill>
+                    <a:blip r:embed="rId38"/>
+                    <a:stretch>
+                      <a:fillRect/>
+                    </a:stretch>
+                  </pic:blipFill>
+                  <pic:spPr>
+                    <a:xfrm>
+                      <a:off x="0" y="0"/>
+                      <a:ext cx="5760720" cy="2506345"/>
+                    </a:xfrm>
+                    <a:prstGeom prst="rect">
+                      <a:avLst/>
+                    </a:prstGeom>
+                  </pic:spPr>
+                </pic:pic>
+              </a:graphicData>
+            </a:graphic>
+          </wp:inline>
+        </w:drawing>
+      </w:r>
+    </w:p>
+    <w:p>
+      <w:pPr>
+        <w:rPr>
+          <w:lang w:val="en-US"/>
+        </w:rPr>
+      </w:pPr>
+    </w:p>
+    <w:p>
+      <w:pPr>
+        <w:rPr>
+          <w:lang w:val="en-US"/>
+        </w:rPr>
+      </w:pPr>
+      <w:r>
+        <w:t xml:space="preserve">При натискане върху потребителското име в горния десен ъгъл на приложението </w:t>
+      </w:r>
+      <w:r>
+        <w:t>се прекратява сесията на потребителя и той бива отписан от приложението.</w:t>
+      </w:r>
+    </w:p>
+    <w:p>
+      <w:r>
+        <w:rPr>
+          <w:noProof/>
+          <w:lang w:eastAsia="bg-BG"/>
+        </w:rPr>
+        <w:drawing>
+          <wp:inline distT="0" distB="0" distL="0" distR="0" wp14:anchorId="17E816D7" wp14:editId="1445601A">
+            <wp:extent cx="5760720" cy="283210"/>
+            <wp:effectExtent l="0" t="0" r="0" b="2540"/>
+            <wp:docPr id="34" name="Picture 34"/>
+            <wp:cNvGraphicFramePr>
+              <a:graphicFrameLocks xmlns:a="http://schemas.openxmlformats.org/drawingml/2006/main" noChangeAspect="1"/>
+            </wp:cNvGraphicFramePr>
+            <a:graphic xmlns:a="http://schemas.openxmlformats.org/drawingml/2006/main">
+              <a:graphicData uri="http://schemas.openxmlformats.org/drawingml/2006/picture">
+                <pic:pic xmlns:pic="http://schemas.openxmlformats.org/drawingml/2006/picture">
+                  <pic:nvPicPr>
+                    <pic:cNvPr id="1" name=""/>
+                    <pic:cNvPicPr/>
+                  </pic:nvPicPr>
+                  <pic:blipFill>
+                    <a:blip r:embed="rId39"/>
+                    <a:stretch>
+                      <a:fillRect/>
+                    </a:stretch>
+                  </pic:blipFill>
+                  <pic:spPr>
+                    <a:xfrm>
+                      <a:off x="0" y="0"/>
+                      <a:ext cx="5760720" cy="283210"/>
+                    </a:xfrm>
+                    <a:prstGeom prst="rect">
+                      <a:avLst/>
+                    </a:prstGeom>
+                  </pic:spPr>
+                </pic:pic>
+              </a:graphicData>
+            </a:graphic>
+          </wp:inline>
+        </w:drawing>
+      </w:r>
+    </w:p>
+    <w:p/>
+    <w:p>
+      <w:r>
+        <w:t>Източници:</w:t>
+      </w:r>
+    </w:p>
+    <w:p>
+      <w:pPr>
+        <w:pStyle w:val="ListParagraph"/>
+        <w:numPr>
+          <w:ilvl w:val="0"/>
+          <w:numId w:val="5"/>
+        </w:numPr>
+        <w:rPr>
+          <w:lang w:val="en-US"/>
+        </w:rPr>
+      </w:pPr>
+      <w:r>
+        <w:rPr>
+          <w:lang w:val="en-US"/>
+        </w:rPr>
+        <w:t>Dependency Injection in .NET</w:t>
+      </w:r>
+      <w:r>
+        <w:rPr>
+          <w:lang w:val="en-US"/>
+        </w:rPr>
+        <w:t xml:space="preserve"> </w:t>
+      </w:r>
+      <w:r>
+        <w:rPr>
+          <w:lang w:val="en-US"/>
+        </w:rPr>
+        <w:t xml:space="preserve">Book by Mark </w:t>
+      </w:r>
+      <w:proofErr w:type="spellStart"/>
+      <w:r>
+        <w:rPr>
+          <w:lang w:val="en-US"/>
+        </w:rPr>
+        <w:t>Seemann</w:t>
+      </w:r>
+      <w:proofErr w:type="spellEnd"/>
+    </w:p>
+    <w:p>
+      <w:pPr>
+        <w:pStyle w:val="ListParagraph"/>
+        <w:numPr>
+          <w:ilvl w:val="0"/>
+          <w:numId w:val="5"/>
+        </w:numPr>
+        <w:rPr>
+          <w:lang w:val="en-US"/>
+        </w:rPr>
+      </w:pPr>
+      <w:r>
+        <w:rPr>
+          <w:lang w:val="en-US"/>
+        </w:rPr>
+        <w:t>Design Patterns: Elements of Reusable Object-Oriented Software</w:t>
+      </w:r>
+      <w:r>
+        <w:rPr>
+          <w:lang w:val="en-US"/>
+        </w:rPr>
+        <w:t xml:space="preserve"> </w:t>
+      </w:r>
+      <w:r>
+        <w:rPr>
+          <w:lang w:val="en-US"/>
+        </w:rPr>
+        <w:t xml:space="preserve">Book by Erich Gamma, John </w:t>
+      </w:r>
+      <w:proofErr w:type="spellStart"/>
+      <w:r>
+        <w:rPr>
+          <w:lang w:val="en-US"/>
+        </w:rPr>
+        <w:t>Vlissides</w:t>
+      </w:r>
+      <w:proofErr w:type="spellEnd"/>
+      <w:r>
+        <w:rPr>
+          <w:lang w:val="en-US"/>
+        </w:rPr>
+        <w:t>, Ralph Johnson, and Richard Helm</w:t>
+      </w:r>
+    </w:p>
+    <w:p>
+      <w:pPr>
+        <w:pStyle w:val="ListParagraph"/>
+        <w:numPr>
+          <w:ilvl w:val="0"/>
+          <w:numId w:val="5"/>
+        </w:numPr>
+        <w:rPr>
+          <w:lang w:val="en-US"/>
+        </w:rPr>
+      </w:pPr>
+      <w:hyperlink r:id="rId40" w:history="1">
+        <w:r>
+          <w:rPr>
+            <w:rStyle w:val="Hyperlink"/>
+          </w:rPr>
+          <w:t>https://blog.stephencleary.com/2012/02/async-and-await.html</w:t>
+        </w:r>
+      </w:hyperlink>
+    </w:p>
+    <w:p>
+      <w:pPr>
+        <w:pStyle w:val="ListParagraph"/>
+        <w:numPr>
+          <w:ilvl w:val="0"/>
+          <w:numId w:val="5"/>
+        </w:numPr>
+        <w:rPr>
+          <w:lang w:val="en-US"/>
+        </w:rPr>
+      </w:pPr>
+      <w:hyperlink r:id="rId41" w:history="1">
+        <w:r>
+          <w:rPr>
+            <w:rStyle w:val="Hyperlink"/>
+          </w:rPr>
+          <w:t>https://en.wikipedia.org/wiki/Model%E2%80%93view%E2%80%93controller</w:t>
+        </w:r>
+      </w:hyperlink>
+    </w:p>
+    <w:p>
+      <w:pPr>
+        <w:pStyle w:val="ListParagraph"/>
+        <w:numPr>
+          <w:ilvl w:val="0"/>
+          <w:numId w:val="5"/>
+        </w:numPr>
+        <w:rPr>
+          <w:lang w:val="en-US"/>
+        </w:rPr>
+      </w:pPr>
+      <w:hyperlink r:id="rId42" w:history="1">
+        <w:r>
+          <w:rPr>
+            <w:rStyle w:val="Hyperlink"/>
+          </w:rPr>
+          <w:t>https://github.com/khellang/Scrutor</w:t>
+        </w:r>
+      </w:hyperlink>
+    </w:p>
+    <w:p>
+      <w:pPr>
+        <w:pStyle w:val="ListParagraph"/>
+        <w:numPr>
+          <w:ilvl w:val="0"/>
+          <w:numId w:val="5"/>
+        </w:numPr>
+        <w:rPr>
+          <w:lang w:val="en-US"/>
+        </w:rPr>
+      </w:pPr>
       <w:bookmarkStart w:id="0" w:name="_GoBack"/>
       <w:bookmarkEnd w:id="0"/>
-    </w:p>
-    <w:p>
-      <w:pPr>
-        <w:rPr>
-          <w:rFonts w:cs="Consolas"/>
-          <w:color w:val="000000"/>
-          <w:sz w:val="24"/>
-          <w:szCs w:val="24"/>
-          <w:lang w:val="en-US"/>
-        </w:rPr>
-      </w:pPr>
-    </w:p>
-    <w:p>
-      <w:pPr>
-        <w:rPr>
-          <w:sz w:val="24"/>
-          <w:szCs w:val="24"/>
-          <w:lang w:val="en-US"/>
-        </w:rPr>
-      </w:pPr>
     </w:p>
     <w:sectPr>
       <w:pgSz w:w="11906" w:h="16838"/>
@@ -13152,6 +16263,95 @@
 <file path=word/numbering.xml><?xml version="1.0" encoding="utf-8"?>
 <w:numbering xmlns:wpc="http://schemas.microsoft.com/office/word/2010/wordprocessingCanvas" xmlns:cx="http://schemas.microsoft.com/office/drawing/2014/chartex" xmlns:cx1="http://schemas.microsoft.com/office/drawing/2015/9/8/chartex" xmlns:mc="http://schemas.openxmlformats.org/markup-compatibility/2006" xmlns:o="urn:schemas-microsoft-com:office:office" xmlns:r="http://schemas.openxmlformats.org/officeDocument/2006/relationships" xmlns:m="http://schemas.openxmlformats.org/officeDocument/2006/math" xmlns:v="urn:schemas-microsoft-com:vml" xmlns:wp14="http://schemas.microsoft.com/office/word/2010/wordprocessingDrawing" xmlns:wp="http://schemas.openxmlformats.org/drawingml/2006/wordprocessingDrawing" xmlns:w10="urn:schemas-microsoft-com:office:word" xmlns:w="http://schemas.openxmlformats.org/wordprocessingml/2006/main" xmlns:w14="http://schemas.microsoft.com/office/word/2010/wordml" xmlns:w15="http://schemas.microsoft.com/office/word/2012/wordml" xmlns:w16se="http://schemas.microsoft.com/office/word/2015/wordml/symex" xmlns:wpg="http://schemas.microsoft.com/office/word/2010/wordprocessingGroup" xmlns:wpi="http://schemas.microsoft.com/office/word/2010/wordprocessingInk" xmlns:wne="http://schemas.microsoft.com/office/word/2006/wordml" xmlns:wps="http://schemas.microsoft.com/office/word/2010/wordprocessingShape" mc:Ignorable="w14 w15 w16se wp14">
   <w:abstractNum w:abstractNumId="0" w15:restartNumberingAfterBreak="0">
+    <w:nsid w:val="46B13323"/>
+    <w:multiLevelType w:val="hybridMultilevel"/>
+    <w:tmpl w:val="BB78A220"/>
+    <w:lvl w:ilvl="0" w:tplc="0402000F">
+      <w:start w:val="1"/>
+      <w:numFmt w:val="decimal"/>
+      <w:lvlText w:val="%1."/>
+      <w:lvlJc w:val="left"/>
+      <w:pPr>
+        <w:ind w:left="720" w:hanging="360"/>
+      </w:pPr>
+      <w:rPr>
+        <w:rFonts w:hint="default"/>
+      </w:rPr>
+    </w:lvl>
+    <w:lvl w:ilvl="1" w:tplc="04020019" w:tentative="1">
+      <w:start w:val="1"/>
+      <w:numFmt w:val="lowerLetter"/>
+      <w:lvlText w:val="%2."/>
+      <w:lvlJc w:val="left"/>
+      <w:pPr>
+        <w:ind w:left="1440" w:hanging="360"/>
+      </w:pPr>
+    </w:lvl>
+    <w:lvl w:ilvl="2" w:tplc="0402001B" w:tentative="1">
+      <w:start w:val="1"/>
+      <w:numFmt w:val="lowerRoman"/>
+      <w:lvlText w:val="%3."/>
+      <w:lvlJc w:val="right"/>
+      <w:pPr>
+        <w:ind w:left="2160" w:hanging="180"/>
+      </w:pPr>
+    </w:lvl>
+    <w:lvl w:ilvl="3" w:tplc="0402000F" w:tentative="1">
+      <w:start w:val="1"/>
+      <w:numFmt w:val="decimal"/>
+      <w:lvlText w:val="%4."/>
+      <w:lvlJc w:val="left"/>
+      <w:pPr>
+        <w:ind w:left="2880" w:hanging="360"/>
+      </w:pPr>
+    </w:lvl>
+    <w:lvl w:ilvl="4" w:tplc="04020019" w:tentative="1">
+      <w:start w:val="1"/>
+      <w:numFmt w:val="lowerLetter"/>
+      <w:lvlText w:val="%5."/>
+      <w:lvlJc w:val="left"/>
+      <w:pPr>
+        <w:ind w:left="3600" w:hanging="360"/>
+      </w:pPr>
+    </w:lvl>
+    <w:lvl w:ilvl="5" w:tplc="0402001B" w:tentative="1">
+      <w:start w:val="1"/>
+      <w:numFmt w:val="lowerRoman"/>
+      <w:lvlText w:val="%6."/>
+      <w:lvlJc w:val="right"/>
+      <w:pPr>
+        <w:ind w:left="4320" w:hanging="180"/>
+      </w:pPr>
+    </w:lvl>
+    <w:lvl w:ilvl="6" w:tplc="0402000F" w:tentative="1">
+      <w:start w:val="1"/>
+      <w:numFmt w:val="decimal"/>
+      <w:lvlText w:val="%7."/>
+      <w:lvlJc w:val="left"/>
+      <w:pPr>
+        <w:ind w:left="5040" w:hanging="360"/>
+      </w:pPr>
+    </w:lvl>
+    <w:lvl w:ilvl="7" w:tplc="04020019" w:tentative="1">
+      <w:start w:val="1"/>
+      <w:numFmt w:val="lowerLetter"/>
+      <w:lvlText w:val="%8."/>
+      <w:lvlJc w:val="left"/>
+      <w:pPr>
+        <w:ind w:left="5760" w:hanging="360"/>
+      </w:pPr>
+    </w:lvl>
+    <w:lvl w:ilvl="8" w:tplc="0402001B" w:tentative="1">
+      <w:start w:val="1"/>
+      <w:numFmt w:val="lowerRoman"/>
+      <w:lvlText w:val="%9."/>
+      <w:lvlJc w:val="right"/>
+      <w:pPr>
+        <w:ind w:left="6480" w:hanging="180"/>
+      </w:pPr>
+    </w:lvl>
+  </w:abstractNum>
+  <w:abstractNum w:abstractNumId="1" w15:restartNumberingAfterBreak="0">
     <w:nsid w:val="5C3060C1"/>
     <w:multiLevelType w:val="hybridMultilevel"/>
     <w:tmpl w:val="D73E0D30"/>
@@ -13263,7 +16463,7 @@
       </w:rPr>
     </w:lvl>
   </w:abstractNum>
-  <w:abstractNum w:abstractNumId="1" w15:restartNumberingAfterBreak="0">
+  <w:abstractNum w:abstractNumId="2" w15:restartNumberingAfterBreak="0">
     <w:nsid w:val="5CD80E54"/>
     <w:multiLevelType w:val="hybridMultilevel"/>
     <w:tmpl w:val="F37A4594"/>
@@ -13352,7 +16552,7 @@
       </w:pPr>
     </w:lvl>
   </w:abstractNum>
-  <w:abstractNum w:abstractNumId="2" w15:restartNumberingAfterBreak="0">
+  <w:abstractNum w:abstractNumId="3" w15:restartNumberingAfterBreak="0">
     <w:nsid w:val="6EC71762"/>
     <w:multiLevelType w:val="hybridMultilevel"/>
     <w:tmpl w:val="CF72EA84"/>
@@ -13465,7 +16665,7 @@
       </w:rPr>
     </w:lvl>
   </w:abstractNum>
-  <w:abstractNum w:abstractNumId="3" w15:restartNumberingAfterBreak="0">
+  <w:abstractNum w:abstractNumId="4" w15:restartNumberingAfterBreak="0">
     <w:nsid w:val="7A957491"/>
     <w:multiLevelType w:val="hybridMultilevel"/>
     <w:tmpl w:val="D828130E"/>
@@ -13555,16 +16755,19 @@
     </w:lvl>
   </w:abstractNum>
   <w:num w:numId="1">
-    <w:abstractNumId w:val="0"/>
+    <w:abstractNumId w:val="1"/>
   </w:num>
   <w:num w:numId="2">
+    <w:abstractNumId w:val="3"/>
+  </w:num>
+  <w:num w:numId="3">
     <w:abstractNumId w:val="2"/>
   </w:num>
-  <w:num w:numId="3">
-    <w:abstractNumId w:val="1"/>
+  <w:num w:numId="4">
+    <w:abstractNumId w:val="4"/>
   </w:num>
-  <w:num w:numId="4">
-    <w:abstractNumId w:val="3"/>
+  <w:num w:numId="5">
+    <w:abstractNumId w:val="0"/>
   </w:num>
 </w:numbering>
 </file>
@@ -14237,6 +17440,18 @@
     <w:basedOn w:val="DefaultParagraphFont"/>
     <w:rsid w:val="0033376A"/>
   </w:style>
+  <w:style w:type="character" w:styleId="Hyperlink">
+    <w:name w:val="Hyperlink"/>
+    <w:basedOn w:val="DefaultParagraphFont"/>
+    <w:uiPriority w:val="99"/>
+    <w:semiHidden/>
+    <w:unhideWhenUsed/>
+    <w:rsid w:val="004971F9"/>
+    <w:rPr>
+      <w:color w:val="0000FF"/>
+      <w:u w:val="single"/>
+    </w:rPr>
+  </w:style>
 </w:styles>
 </file>
 
@@ -14506,7 +17721,7 @@
 </file>
 
 <file path=customXml/itemProps1.xml><?xml version="1.0" encoding="utf-8"?>
-<ds:datastoreItem xmlns:ds="http://schemas.openxmlformats.org/officeDocument/2006/customXml" ds:itemID="{1DC04487-7368-4294-BE97-F2F7F7EE4A98}">
+<ds:datastoreItem xmlns:ds="http://schemas.openxmlformats.org/officeDocument/2006/customXml" ds:itemID="{1BC11A72-B796-4CD4-B8F1-0CBC850FD3A0}">
   <ds:schemaRefs>
     <ds:schemaRef ds:uri="http://schemas.openxmlformats.org/officeDocument/2006/bibliography"/>
   </ds:schemaRefs>

</xml_diff>